<commit_message>
perubahan pada penulisan skripsi-1
</commit_message>
<xml_diff>
--- a/File Jurnal & point revisi/Jurnal-sistemPakar.docx
+++ b/File Jurnal & point revisi/Jurnal-sistemPakar.docx
@@ -42,8 +42,9 @@
           <w:szCs w:val="28"/>
           <w:lang w:val="en-ID"/>
         </w:rPr>
-        <w:t>n Framework laravel  Dengan</w:t>
-      </w:r>
+        <w:t xml:space="preserve">n Framework </w:t>
+      </w:r>
+      <w:proofErr w:type="gramStart"/>
       <w:r>
         <w:rPr>
           <w:rFonts w:ascii="Tahoma" w:hAnsi="Tahoma" w:cs="Tahoma"/>
@@ -52,13 +53,10 @@
           <w:szCs w:val="28"/>
           <w:lang w:val="en-ID"/>
         </w:rPr>
-        <w:t xml:space="preserve"> Metode Forward Chaining</w:t>
-      </w:r>
-    </w:p>
-    <w:p>
-      <w:pPr>
-        <w:spacing w:line="240" w:lineRule="auto"/>
-        <w:jc w:val="center"/>
+        <w:t>laravel  Dengan</w:t>
+      </w:r>
+      <w:proofErr w:type="gramEnd"/>
+      <w:r>
         <w:rPr>
           <w:rFonts w:ascii="Tahoma" w:hAnsi="Tahoma" w:cs="Tahoma"/>
           <w:b/>
@@ -66,6 +64,20 @@
           <w:szCs w:val="28"/>
           <w:lang w:val="en-ID"/>
         </w:rPr>
+        <w:t xml:space="preserve"> Metode Forward Chaining</w:t>
+      </w:r>
+    </w:p>
+    <w:p>
+      <w:pPr>
+        <w:spacing w:line="240" w:lineRule="auto"/>
+        <w:jc w:val="center"/>
+        <w:rPr>
+          <w:rFonts w:ascii="Tahoma" w:hAnsi="Tahoma" w:cs="Tahoma"/>
+          <w:b/>
+          <w:sz w:val="28"/>
+          <w:szCs w:val="28"/>
+          <w:lang w:val="en-ID"/>
+        </w:rPr>
       </w:pPr>
     </w:p>
     <w:p>
@@ -137,8 +149,13 @@
           <w:szCs w:val="25"/>
         </w:rPr>
       </w:pPr>
-      <w:r>
-        <w:t>e-mail: *</w:t>
+      <w:proofErr w:type="gramStart"/>
+      <w:r>
+        <w:t>e-mail</w:t>
+      </w:r>
+      <w:proofErr w:type="gramEnd"/>
+      <w:r>
+        <w:t>: *</w:t>
       </w:r>
       <w:r>
         <w:rPr>
@@ -221,6 +238,7 @@
           <w:lang w:val="en-ID"/>
         </w:rPr>
       </w:pPr>
+      <w:proofErr w:type="gramStart"/>
       <w:r>
         <w:rPr>
           <w:rFonts w:ascii="Tahoma" w:hAnsi="Tahoma" w:cs="Tahoma"/>
@@ -363,8 +381,19 @@
           <w:szCs w:val="20"/>
           <w:lang w:val="en-ID"/>
         </w:rPr>
-        <w:t xml:space="preserve">. </w:t>
-      </w:r>
+        <w:t>.</w:t>
+      </w:r>
+      <w:proofErr w:type="gramEnd"/>
+      <w:r>
+        <w:rPr>
+          <w:rFonts w:ascii="Tahoma" w:hAnsi="Tahoma" w:cs="Tahoma"/>
+          <w:sz w:val="20"/>
+          <w:szCs w:val="20"/>
+          <w:lang w:val="en-ID"/>
+        </w:rPr>
+        <w:t xml:space="preserve"> </w:t>
+      </w:r>
+      <w:proofErr w:type="gramStart"/>
       <w:r>
         <w:rPr>
           <w:rFonts w:ascii="Tahoma" w:hAnsi="Tahoma" w:cs="Tahoma"/>
@@ -408,7 +437,27 @@
           <w:szCs w:val="20"/>
           <w:lang w:val="en-ID"/>
         </w:rPr>
-        <w:t xml:space="preserve">Konsultasi juga memiliki beberapa kendala yaitu keterbatasan waktu antara konsellor maupun pasien. Dengan keadaan seperti ini sistem pakar menjadi jalan alternatif Penerapan </w:t>
+        <w:t>Konsultasi juga memiliki beberapa kendala yaitu keterbatasan waktu antara konsellor maupun pasien.</w:t>
+      </w:r>
+      <w:proofErr w:type="gramEnd"/>
+      <w:r>
+        <w:rPr>
+          <w:rFonts w:ascii="Tahoma" w:hAnsi="Tahoma" w:cs="Tahoma"/>
+          <w:sz w:val="20"/>
+          <w:szCs w:val="20"/>
+          <w:lang w:val="en-ID"/>
+        </w:rPr>
+        <w:t xml:space="preserve"> </w:t>
+      </w:r>
+      <w:proofErr w:type="gramStart"/>
+      <w:r>
+        <w:rPr>
+          <w:rFonts w:ascii="Tahoma" w:hAnsi="Tahoma" w:cs="Tahoma"/>
+          <w:sz w:val="20"/>
+          <w:szCs w:val="20"/>
+          <w:lang w:val="en-ID"/>
+        </w:rPr>
+        <w:t xml:space="preserve">Dengan keadaan seperti ini sistem pakar menjadi jalan alternatif Penerapan </w:t>
       </w:r>
       <w:r>
         <w:rPr>
@@ -444,8 +493,19 @@
           <w:szCs w:val="20"/>
           <w:lang w:val="en-ID"/>
         </w:rPr>
-        <w:t xml:space="preserve">ial khususnya mahasiswa yang ada di kampus Universitas Advent Indonsia. </w:t>
-      </w:r>
+        <w:t>ial khususnya mahasiswa yang ada di kampus Universitas Advent Indonsia.</w:t>
+      </w:r>
+      <w:proofErr w:type="gramEnd"/>
+      <w:r>
+        <w:rPr>
+          <w:rFonts w:ascii="Tahoma" w:hAnsi="Tahoma" w:cs="Tahoma"/>
+          <w:sz w:val="20"/>
+          <w:szCs w:val="20"/>
+          <w:lang w:val="en-ID"/>
+        </w:rPr>
+        <w:t xml:space="preserve"> </w:t>
+      </w:r>
+      <w:proofErr w:type="gramStart"/>
       <w:r>
         <w:rPr>
           <w:rFonts w:ascii="Tahoma" w:hAnsi="Tahoma" w:cs="Tahoma"/>
@@ -498,8 +558,19 @@
           <w:szCs w:val="20"/>
           <w:lang w:val="en-ID"/>
         </w:rPr>
-        <w:t xml:space="preserve">kegiatan bimbingan konselling. </w:t>
-      </w:r>
+        <w:t>kegiatan bimbingan konselling.</w:t>
+      </w:r>
+      <w:proofErr w:type="gramEnd"/>
+      <w:r>
+        <w:rPr>
+          <w:rFonts w:ascii="Tahoma" w:hAnsi="Tahoma" w:cs="Tahoma"/>
+          <w:sz w:val="20"/>
+          <w:szCs w:val="20"/>
+          <w:lang w:val="en-ID"/>
+        </w:rPr>
+        <w:t xml:space="preserve"> </w:t>
+      </w:r>
+      <w:proofErr w:type="gramStart"/>
       <w:r>
         <w:rPr>
           <w:rFonts w:ascii="Tahoma" w:hAnsi="Tahoma" w:cs="Tahoma"/>
@@ -543,16 +614,46 @@
           <w:szCs w:val="20"/>
           <w:lang w:val="en-ID"/>
         </w:rPr>
-        <w:t xml:space="preserve">. Sistem Pakar Bimbingan Konselling menggunakan metode forward chaining dimana </w:t>
-      </w:r>
-      <w:r>
-        <w:rPr>
-          <w:rFonts w:ascii="Tahoma" w:hAnsi="Tahoma" w:cs="Tahoma"/>
-          <w:sz w:val="20"/>
-          <w:szCs w:val="20"/>
-          <w:lang w:val="en-ID"/>
-        </w:rPr>
-        <w:t>proses perunutan yang menampilkan kumpulan data fakta dan akan mencari kesimpulan yang tepat.</w:t>
+        <w:t>.</w:t>
+      </w:r>
+      <w:proofErr w:type="gramEnd"/>
+      <w:r>
+        <w:rPr>
+          <w:rFonts w:ascii="Tahoma" w:hAnsi="Tahoma" w:cs="Tahoma"/>
+          <w:sz w:val="20"/>
+          <w:szCs w:val="20"/>
+          <w:lang w:val="en-ID"/>
+        </w:rPr>
+        <w:t xml:space="preserve"> Sistem Pakar Bimbingan Konselling menggunakan metode forward chaining dimana </w:t>
+      </w:r>
+      <w:r>
+        <w:rPr>
+          <w:rFonts w:ascii="Tahoma" w:hAnsi="Tahoma" w:cs="Tahoma"/>
+          <w:sz w:val="20"/>
+          <w:szCs w:val="20"/>
+          <w:lang w:val="en-ID"/>
+        </w:rPr>
+        <w:t xml:space="preserve">proses perunutan yang menampilkan kumpulan data fakta dan </w:t>
+      </w:r>
+      <w:proofErr w:type="gramStart"/>
+      <w:r>
+        <w:rPr>
+          <w:rFonts w:ascii="Tahoma" w:hAnsi="Tahoma" w:cs="Tahoma"/>
+          <w:sz w:val="20"/>
+          <w:szCs w:val="20"/>
+          <w:lang w:val="en-ID"/>
+        </w:rPr>
+        <w:t>akan</w:t>
+      </w:r>
+      <w:proofErr w:type="gramEnd"/>
+      <w:r>
+        <w:rPr>
+          <w:rFonts w:ascii="Tahoma" w:hAnsi="Tahoma" w:cs="Tahoma"/>
+          <w:sz w:val="20"/>
+          <w:szCs w:val="20"/>
+          <w:lang w:val="en-ID"/>
+        </w:rPr>
+        <w:t xml:space="preserve"> mencari kesimpulan yang tepat.</w:t>
       </w:r>
     </w:p>
     <w:p>
@@ -706,7 +807,49 @@
         <w:rPr>
           <w:i/>
         </w:rPr>
-        <w:t>Consultation is a question and answer activity between expert who solve problems the best answers from expert in accordance with their fields. In addition to having benefits, consultaions also has several obstacles, namely the limited time between the counselor and the patient. With these circumstances, the expert system becomes an alternative way for the application of Counselling Guidance to benefit the socal life of students on th campus of Adventist Unversity of Indonesia. In addition to having benefits, counseling guidance activities also have a limited number of counseling guidance experts that are difficult to find and also limited  time in this condition the expert system application is designed as an alternative in conduction  counseling guidance activities. The Guidance Counseling Expert system uses a forward chaining method in which th</w:t>
+        <w:t xml:space="preserve">Consultation is a question and answer activity between </w:t>
+      </w:r>
+      <w:proofErr w:type="gramStart"/>
+      <w:r>
+        <w:rPr>
+          <w:i/>
+        </w:rPr>
+        <w:t>expert</w:t>
+      </w:r>
+      <w:proofErr w:type="gramEnd"/>
+      <w:r>
+        <w:rPr>
+          <w:i/>
+        </w:rPr>
+        <w:t xml:space="preserve"> who solve problems the best answers from expert in accordance with their fields. In addition to having benefits, consultaions also has several obstacles, namely the limited time between the counselor and the patient. With these circumstances, the expert system becomes an alternative way for the application of Counselling Guidance to benefit the socal life of students on </w:t>
+      </w:r>
+      <w:proofErr w:type="gramStart"/>
+      <w:r>
+        <w:rPr>
+          <w:i/>
+        </w:rPr>
+        <w:t>th</w:t>
+      </w:r>
+      <w:proofErr w:type="gramEnd"/>
+      <w:r>
+        <w:rPr>
+          <w:i/>
+        </w:rPr>
+        <w:t xml:space="preserve"> campus of Adventist Unversity of Indonesia. In addition to having benefits, counseling guidance activities also have a limited number of counseling guidance experts that are difficult to find and also </w:t>
+      </w:r>
+      <w:proofErr w:type="gramStart"/>
+      <w:r>
+        <w:rPr>
+          <w:i/>
+        </w:rPr>
+        <w:t>limited  time</w:t>
+      </w:r>
+      <w:proofErr w:type="gramEnd"/>
+      <w:r>
+        <w:rPr>
+          <w:i/>
+        </w:rPr>
+        <w:t xml:space="preserve"> in this condition the expert system application is designed as an alternative in conduction  counseling guidance activities. The Guidance Counseling Expert system uses a forward chaining method in which th</w:t>
       </w:r>
       <w:r>
         <w:rPr>
@@ -817,6 +960,7 @@
           <w:szCs w:val="20"/>
         </w:rPr>
       </w:pPr>
+      <w:proofErr w:type="gramStart"/>
       <w:r>
         <w:rPr>
           <w:rFonts w:ascii="Tahoma" w:hAnsi="Tahoma" w:cs="Tahoma"/>
@@ -871,7 +1015,16 @@
           <w:sz w:val="20"/>
           <w:szCs w:val="20"/>
         </w:rPr>
-        <w:t xml:space="preserve">berlomba mengembangkan Teknologi yang berguna untuk mempermudah serta dapat memecahkan setiap permasalahan dalam kegiatan maupun perilaku manusia saat ini. </w:t>
+        <w:t>berlomba mengembangkan Teknologi yang berguna untuk mempermudah serta dapat memecahkan setiap permasalahan dalam kegiatan maupun perilaku manusia saat ini.</w:t>
+      </w:r>
+      <w:proofErr w:type="gramEnd"/>
+      <w:r>
+        <w:rPr>
+          <w:rFonts w:ascii="Tahoma" w:hAnsi="Tahoma" w:cs="Tahoma"/>
+          <w:sz w:val="20"/>
+          <w:szCs w:val="20"/>
+        </w:rPr>
+        <w:t xml:space="preserve"> </w:t>
       </w:r>
       <w:r>
         <w:rPr>
@@ -895,7 +1048,25 @@
           <w:sz w:val="20"/>
           <w:szCs w:val="20"/>
         </w:rPr>
-        <w:t xml:space="preserve">salah satunya  yaitu teknologi </w:t>
+        <w:t xml:space="preserve">salah </w:t>
+      </w:r>
+      <w:proofErr w:type="gramStart"/>
+      <w:r>
+        <w:rPr>
+          <w:rFonts w:ascii="Tahoma" w:eastAsia="Times New Roman" w:hAnsi="Tahoma" w:cs="Tahoma"/>
+          <w:sz w:val="20"/>
+          <w:szCs w:val="20"/>
+        </w:rPr>
+        <w:t>satunya  yaitu</w:t>
+      </w:r>
+      <w:proofErr w:type="gramEnd"/>
+      <w:r>
+        <w:rPr>
+          <w:rFonts w:ascii="Tahoma" w:eastAsia="Times New Roman" w:hAnsi="Tahoma" w:cs="Tahoma"/>
+          <w:sz w:val="20"/>
+          <w:szCs w:val="20"/>
+        </w:rPr>
+        <w:t xml:space="preserve"> teknologi </w:t>
       </w:r>
       <w:r>
         <w:rPr>
@@ -939,6 +1110,7 @@
         </w:rPr>
         <w:t xml:space="preserve">kecerdasan buatan. </w:t>
       </w:r>
+      <w:proofErr w:type="gramStart"/>
       <w:r>
         <w:rPr>
           <w:rFonts w:ascii="Tahoma" w:hAnsi="Tahoma" w:cs="Tahoma"/>
@@ -947,6 +1119,7 @@
         </w:rPr>
         <w:t>dimana</w:t>
       </w:r>
+      <w:proofErr w:type="gramEnd"/>
       <w:r>
         <w:rPr>
           <w:rFonts w:ascii="Tahoma" w:hAnsi="Tahoma" w:cs="Tahoma"/>
@@ -993,6 +1166,14 @@
           <w:szCs w:val="20"/>
         </w:rPr>
         <w:tab/>
+      </w:r>
+      <w:proofErr w:type="gramStart"/>
+      <w:r>
+        <w:rPr>
+          <w:rFonts w:ascii="Tahoma" w:eastAsia="Times New Roman" w:hAnsi="Tahoma" w:cs="Tahoma"/>
+          <w:sz w:val="20"/>
+          <w:szCs w:val="20"/>
+        </w:rPr>
         <w:t>Sistem</w:t>
       </w:r>
       <w:r>
@@ -1073,7 +1254,34 @@
           <w:sz w:val="20"/>
           <w:szCs w:val="20"/>
         </w:rPr>
-        <w:t xml:space="preserve">. Tak sampai di situ, konsultasi juga memiliki beberapa peranan dalam kehidupan sehari-hari yang dapat diterapkan dalam beberapa bidang salah salah satu nya di bidang bimbingan dan konselling. </w:t>
+        <w:t>.</w:t>
+      </w:r>
+      <w:proofErr w:type="gramEnd"/>
+      <w:r>
+        <w:rPr>
+          <w:rFonts w:ascii="Tahoma" w:eastAsia="Times New Roman" w:hAnsi="Tahoma" w:cs="Tahoma"/>
+          <w:sz w:val="20"/>
+          <w:szCs w:val="20"/>
+        </w:rPr>
+        <w:t xml:space="preserve"> </w:t>
+      </w:r>
+      <w:proofErr w:type="gramStart"/>
+      <w:r>
+        <w:rPr>
+          <w:rFonts w:ascii="Tahoma" w:eastAsia="Times New Roman" w:hAnsi="Tahoma" w:cs="Tahoma"/>
+          <w:sz w:val="20"/>
+          <w:szCs w:val="20"/>
+        </w:rPr>
+        <w:t>Tak sampai di situ, konsultasi juga memiliki beberapa peranan dalam kehidupan sehari-hari yang dapat diterapkan dalam beberapa bidang salah salah satu nya di bidang bimbingan dan konselling.</w:t>
+      </w:r>
+      <w:proofErr w:type="gramEnd"/>
+      <w:r>
+        <w:rPr>
+          <w:rFonts w:ascii="Tahoma" w:eastAsia="Times New Roman" w:hAnsi="Tahoma" w:cs="Tahoma"/>
+          <w:sz w:val="20"/>
+          <w:szCs w:val="20"/>
+        </w:rPr>
+        <w:t xml:space="preserve"> </w:t>
       </w:r>
       <w:r>
         <w:rPr>
@@ -1199,8 +1407,35 @@
           <w:szCs w:val="20"/>
         </w:rPr>
         <w:tab/>
-        <w:t>Dalam penelitian tentang sistem pakar bimbingan konselling sudah ada beberapa yang telah membuatnya, namun belum ada yang merancang sistem pakar di bidang dalam kampus Universitas Advent Indonesia. Dengan adanya penelitian tentang pembuatan sistem pakar bimbingan konselling dalam kampus UNIVERSITAS ADVENT INDONESIA yang di kerjakan oleh penulis, di harapkan dapat sangat membantu dalam memecahkan masalah sosial yang dialami mahasiswa dan juga memberikan solusi terbaik.</w:t>
-      </w:r>
+      </w:r>
+      <w:proofErr w:type="gramStart"/>
+      <w:r>
+        <w:rPr>
+          <w:rFonts w:ascii="Tahoma" w:eastAsia="Times New Roman" w:hAnsi="Tahoma" w:cs="Tahoma"/>
+          <w:sz w:val="20"/>
+          <w:szCs w:val="20"/>
+        </w:rPr>
+        <w:t>Dalam penelitian tentang sistem pakar bimbingan konselling sudah ada beberapa yang telah membuatnya, namun belum ada yang merancang sistem pakar di bidang dalam kampus Universitas Advent Indonesia.</w:t>
+      </w:r>
+      <w:proofErr w:type="gramEnd"/>
+      <w:r>
+        <w:rPr>
+          <w:rFonts w:ascii="Tahoma" w:eastAsia="Times New Roman" w:hAnsi="Tahoma" w:cs="Tahoma"/>
+          <w:sz w:val="20"/>
+          <w:szCs w:val="20"/>
+        </w:rPr>
+        <w:t xml:space="preserve"> </w:t>
+      </w:r>
+      <w:proofErr w:type="gramStart"/>
+      <w:r>
+        <w:rPr>
+          <w:rFonts w:ascii="Tahoma" w:eastAsia="Times New Roman" w:hAnsi="Tahoma" w:cs="Tahoma"/>
+          <w:sz w:val="20"/>
+          <w:szCs w:val="20"/>
+        </w:rPr>
+        <w:t>Dengan adanya penelitian tentang pembuatan sistem pakar bimbingan konselling dalam kampus UNIVERSITAS ADVENT INDONESIA yang di kerjakan oleh penulis, di harapkan dapat sangat membantu dalam memecahkan masalah sosial yang dialami mahasiswa dan juga memberikan solusi terbaik.</w:t>
+      </w:r>
+      <w:proofErr w:type="gramEnd"/>
     </w:p>
     <w:p>
       <w:pPr>
@@ -1537,7 +1772,17 @@
           <w:szCs w:val="20"/>
           <w:lang w:val="en-ID"/>
         </w:rPr>
-        <w:t xml:space="preserve"> data selanjutnya akan mengesekusi dengan </w:t>
+        <w:t xml:space="preserve"> data selanjutnya akan mengesekusi </w:t>
+      </w:r>
+      <w:proofErr w:type="gramStart"/>
+      <w:r>
+        <w:rPr>
+          <w:rFonts w:ascii="Tahoma" w:hAnsi="Tahoma" w:cs="Tahoma"/>
+          <w:sz w:val="20"/>
+          <w:szCs w:val="20"/>
+          <w:lang w:val="en-ID"/>
+        </w:rPr>
+        <w:t xml:space="preserve">dengan </w:t>
       </w:r>
       <w:r>
         <w:rPr>
@@ -1556,7 +1801,18 @@
           <w:szCs w:val="20"/>
           <w:lang w:val="en-ID"/>
         </w:rPr>
-        <w:t xml:space="preserve">then </w:t>
+        <w:t>then</w:t>
+      </w:r>
+      <w:proofErr w:type="gramEnd"/>
+      <w:r>
+        <w:rPr>
+          <w:rFonts w:ascii="Tahoma" w:hAnsi="Tahoma" w:cs="Tahoma"/>
+          <w:i/>
+          <w:sz w:val="20"/>
+          <w:szCs w:val="20"/>
+          <w:lang w:val="en-ID"/>
+        </w:rPr>
+        <w:t xml:space="preserve"> </w:t>
       </w:r>
       <w:r>
         <w:rPr>
@@ -1869,7 +2125,25 @@
           <w:sz w:val="20"/>
           <w:szCs w:val="20"/>
         </w:rPr>
-        <w:t>Sistem pakar adalah bagian yang terdapat pada kecerdasan buatan yang diperuntukkan dalam pendiagnosaan kerusakan sistem dan sebagai solusi permasalahan (Divya &amp; Sreekumar,2014).</w:t>
+        <w:t>Sistem pakar adalah bagian yang terdapat pada kecerdasan buatan yang diperuntukkan dalam pendiagnosaan kerusakan sistem dan sebagai solusi permasalahan (Divya &amp; Sreekumar</w:t>
+      </w:r>
+      <w:proofErr w:type="gramStart"/>
+      <w:r>
+        <w:rPr>
+          <w:rFonts w:ascii="Tahoma" w:hAnsi="Tahoma" w:cs="Tahoma"/>
+          <w:sz w:val="20"/>
+          <w:szCs w:val="20"/>
+        </w:rPr>
+        <w:t>,2014</w:t>
+      </w:r>
+      <w:proofErr w:type="gramEnd"/>
+      <w:r>
+        <w:rPr>
+          <w:rFonts w:ascii="Tahoma" w:hAnsi="Tahoma" w:cs="Tahoma"/>
+          <w:sz w:val="20"/>
+          <w:szCs w:val="20"/>
+        </w:rPr>
+        <w:t>).</w:t>
       </w:r>
     </w:p>
     <w:p>
@@ -1889,7 +2163,25 @@
           <w:sz w:val="20"/>
           <w:szCs w:val="20"/>
         </w:rPr>
-        <w:t>Sistem pakar termasuk kedalam pengelompokan kecerdasan buatan yang mempunyai kemampuan khusus untuk menyelesaikan kondisi permasalahan yang ada (Gede &amp; Divayana,2014)</w:t>
+        <w:t>Sistem pakar termasuk kedalam pengelompokan kecerdasan buatan yang mempunyai kemampuan khusus untuk menyelesaikan kondisi permasalahan yang ada (Gede &amp; Divayana</w:t>
+      </w:r>
+      <w:proofErr w:type="gramStart"/>
+      <w:r>
+        <w:rPr>
+          <w:rFonts w:ascii="Tahoma" w:hAnsi="Tahoma" w:cs="Tahoma"/>
+          <w:sz w:val="20"/>
+          <w:szCs w:val="20"/>
+        </w:rPr>
+        <w:t>,2014</w:t>
+      </w:r>
+      <w:proofErr w:type="gramEnd"/>
+      <w:r>
+        <w:rPr>
+          <w:rFonts w:ascii="Tahoma" w:hAnsi="Tahoma" w:cs="Tahoma"/>
+          <w:sz w:val="20"/>
+          <w:szCs w:val="20"/>
+        </w:rPr>
+        <w:t>)</w:t>
       </w:r>
     </w:p>
     <w:p>
@@ -1905,6 +2197,7 @@
         </w:rPr>
       </w:pPr>
       <w:bookmarkStart w:id="0" w:name="_Hlk26305808"/>
+      <w:proofErr w:type="gramStart"/>
       <w:r>
         <w:rPr>
           <w:rFonts w:ascii="Tahoma" w:eastAsia="Times New Roman" w:hAnsi="Tahoma" w:cs="Tahoma"/>
@@ -1912,7 +2205,37 @@
           <w:sz w:val="20"/>
           <w:szCs w:val="20"/>
         </w:rPr>
-        <w:t>Sistem Pakar adalah sistem yang menghasilkan keputusan atas dasar basis pengetahuan yang dimiliki para ahli. (Tan, Wahidin,Tamaldin, 2016)</w:t>
+        <w:t>Sistem Pakar adalah sistem yang menghasilkan keputusan atas dasar basis pengetahuan yang dimiliki para ahli.</w:t>
+      </w:r>
+      <w:proofErr w:type="gramEnd"/>
+      <w:r>
+        <w:rPr>
+          <w:rFonts w:ascii="Tahoma" w:eastAsia="Times New Roman" w:hAnsi="Tahoma" w:cs="Tahoma"/>
+          <w:bCs/>
+          <w:sz w:val="20"/>
+          <w:szCs w:val="20"/>
+        </w:rPr>
+        <w:t xml:space="preserve"> (Tan, Wahidin</w:t>
+      </w:r>
+      <w:proofErr w:type="gramStart"/>
+      <w:r>
+        <w:rPr>
+          <w:rFonts w:ascii="Tahoma" w:eastAsia="Times New Roman" w:hAnsi="Tahoma" w:cs="Tahoma"/>
+          <w:bCs/>
+          <w:sz w:val="20"/>
+          <w:szCs w:val="20"/>
+        </w:rPr>
+        <w:t>,Tamaldin</w:t>
+      </w:r>
+      <w:proofErr w:type="gramEnd"/>
+      <w:r>
+        <w:rPr>
+          <w:rFonts w:ascii="Tahoma" w:eastAsia="Times New Roman" w:hAnsi="Tahoma" w:cs="Tahoma"/>
+          <w:bCs/>
+          <w:sz w:val="20"/>
+          <w:szCs w:val="20"/>
+        </w:rPr>
+        <w:t>, 2016)</w:t>
       </w:r>
       <w:bookmarkEnd w:id="0"/>
     </w:p>
@@ -1956,7 +2279,27 @@
           <w:sz w:val="20"/>
           <w:szCs w:val="20"/>
         </w:rPr>
-        <w:t xml:space="preserve"> yang kinerjanya mengadopsi keahlian yang dimiliki seorang pakar dalam bidang tertentu ke dalam sistem atau program computer yang disajikan dengan tampikan yang dapat digunakan oleh pengguna dapat membuat sebuah keputusan atau menentukan layaknya seorang pakar (Anik Andriani,2016).</w:t>
+        <w:t xml:space="preserve"> yang kinerjanya mengadopsi keahlian yang dimiliki seorang pakar dalam bidang tertentu ke dalam sistem atau program computer yang disajikan dengan tampikan yang dapat digunakan oleh pengguna dapat membuat sebuah keputusan atau menentukan layaknya seorang pakar (Anik Andriani</w:t>
+      </w:r>
+      <w:proofErr w:type="gramStart"/>
+      <w:r>
+        <w:rPr>
+          <w:rFonts w:ascii="Tahoma" w:eastAsia="Times New Roman" w:hAnsi="Tahoma" w:cs="Tahoma"/>
+          <w:bCs/>
+          <w:sz w:val="20"/>
+          <w:szCs w:val="20"/>
+        </w:rPr>
+        <w:t>,2016</w:t>
+      </w:r>
+      <w:proofErr w:type="gramEnd"/>
+      <w:r>
+        <w:rPr>
+          <w:rFonts w:ascii="Tahoma" w:eastAsia="Times New Roman" w:hAnsi="Tahoma" w:cs="Tahoma"/>
+          <w:bCs/>
+          <w:sz w:val="20"/>
+          <w:szCs w:val="20"/>
+        </w:rPr>
+        <w:t>).</w:t>
       </w:r>
       <w:bookmarkEnd w:id="1"/>
     </w:p>
@@ -1972,6 +2315,7 @@
           <w:szCs w:val="20"/>
         </w:rPr>
       </w:pPr>
+      <w:proofErr w:type="gramStart"/>
       <w:r>
         <w:rPr>
           <w:rFonts w:ascii="Tahoma" w:eastAsia="Times New Roman" w:hAnsi="Tahoma" w:cs="Tahoma"/>
@@ -1979,7 +2323,37 @@
           <w:sz w:val="20"/>
           <w:szCs w:val="20"/>
         </w:rPr>
-        <w:t>sistem pakar adalah program computer yang mensimulasi penilaian dan perilaku manusia atau organisasi yang memiliki pengetahuan dan pengalaman ahli dalam bidan tertentu. (Budiharto dan Suhartono,2014),</w:t>
+        <w:t>sistem</w:t>
+      </w:r>
+      <w:proofErr w:type="gramEnd"/>
+      <w:r>
+        <w:rPr>
+          <w:rFonts w:ascii="Tahoma" w:eastAsia="Times New Roman" w:hAnsi="Tahoma" w:cs="Tahoma"/>
+          <w:bCs/>
+          <w:sz w:val="20"/>
+          <w:szCs w:val="20"/>
+        </w:rPr>
+        <w:t xml:space="preserve"> pakar adalah program computer yang mensimulasi penilaian dan perilaku manusia atau organisasi yang memiliki pengetahuan dan pengalaman ahli dalam bidan tertentu. (Budiharto dan Suhartono</w:t>
+      </w:r>
+      <w:proofErr w:type="gramStart"/>
+      <w:r>
+        <w:rPr>
+          <w:rFonts w:ascii="Tahoma" w:eastAsia="Times New Roman" w:hAnsi="Tahoma" w:cs="Tahoma"/>
+          <w:bCs/>
+          <w:sz w:val="20"/>
+          <w:szCs w:val="20"/>
+        </w:rPr>
+        <w:t>,2014</w:t>
+      </w:r>
+      <w:proofErr w:type="gramEnd"/>
+      <w:r>
+        <w:rPr>
+          <w:rFonts w:ascii="Tahoma" w:eastAsia="Times New Roman" w:hAnsi="Tahoma" w:cs="Tahoma"/>
+          <w:bCs/>
+          <w:sz w:val="20"/>
+          <w:szCs w:val="20"/>
+        </w:rPr>
+        <w:t>),</w:t>
       </w:r>
     </w:p>
     <w:p>
@@ -1993,6 +2367,7 @@
           <w:szCs w:val="20"/>
         </w:rPr>
       </w:pPr>
+      <w:proofErr w:type="gramStart"/>
       <w:r>
         <w:rPr>
           <w:rFonts w:ascii="Tahoma" w:eastAsia="Times New Roman" w:hAnsi="Tahoma" w:cs="Tahoma"/>
@@ -2001,6 +2376,7 @@
         </w:rPr>
         <w:t>Berdasarkan pengertian para peneliti maka Dapat disimpukan bahwa sistem pakar adalah sebuah sistem yang dapat memecahkan permasalah dan memberikan solusi dengan menggunakan penalaran berdasarkan ilmu pakar.</w:t>
       </w:r>
+      <w:proofErr w:type="gramEnd"/>
     </w:p>
     <w:p>
       <w:pPr>
@@ -2036,14 +2412,25 @@
           <w:lang w:val="en-ID"/>
         </w:rPr>
       </w:pPr>
-      <w:r>
-        <w:rPr>
-          <w:rFonts w:ascii="Tahoma" w:hAnsi="Tahoma" w:cs="Tahoma"/>
-          <w:sz w:val="20"/>
-          <w:szCs w:val="20"/>
-          <w:lang w:val="en-ID"/>
-        </w:rPr>
-        <w:t>Beberapa peneliti terdahulu yang relevan telah membantu penelitian ini, sebagai referensi dalam pemilihan topik penelitian. Di antaranya yaitu:</w:t>
+      <w:proofErr w:type="gramStart"/>
+      <w:r>
+        <w:rPr>
+          <w:rFonts w:ascii="Tahoma" w:hAnsi="Tahoma" w:cs="Tahoma"/>
+          <w:sz w:val="20"/>
+          <w:szCs w:val="20"/>
+          <w:lang w:val="en-ID"/>
+        </w:rPr>
+        <w:t>Beberapa peneliti terdahulu yang relevan telah membantu penelitian ini, sebagai referensi dalam pemilihan topik penelitian.</w:t>
+      </w:r>
+      <w:proofErr w:type="gramEnd"/>
+      <w:r>
+        <w:rPr>
+          <w:rFonts w:ascii="Tahoma" w:hAnsi="Tahoma" w:cs="Tahoma"/>
+          <w:sz w:val="20"/>
+          <w:szCs w:val="20"/>
+          <w:lang w:val="en-ID"/>
+        </w:rPr>
+        <w:t xml:space="preserve"> Di antaranya yaitu:</w:t>
       </w:r>
     </w:p>
     <w:p>
@@ -2653,16 +3040,36 @@
           <w:szCs w:val="20"/>
           <w:lang w:val="en-ID"/>
         </w:rPr>
-        <w:t>Dalam Proses  B</w:t>
-      </w:r>
-      <w:r>
-        <w:rPr>
-          <w:rFonts w:ascii="Tahoma" w:hAnsi="Tahoma" w:cs="Tahoma"/>
-          <w:sz w:val="20"/>
-          <w:szCs w:val="20"/>
-          <w:lang w:val="en-ID"/>
-        </w:rPr>
-        <w:t xml:space="preserve">imbingan konselling </w:t>
+        <w:t xml:space="preserve">Dalam </w:t>
+      </w:r>
+      <w:proofErr w:type="gramStart"/>
+      <w:r>
+        <w:rPr>
+          <w:rFonts w:ascii="Tahoma" w:hAnsi="Tahoma" w:cs="Tahoma"/>
+          <w:sz w:val="20"/>
+          <w:szCs w:val="20"/>
+          <w:lang w:val="en-ID"/>
+        </w:rPr>
+        <w:t>Proses  B</w:t>
+      </w:r>
+      <w:r>
+        <w:rPr>
+          <w:rFonts w:ascii="Tahoma" w:hAnsi="Tahoma" w:cs="Tahoma"/>
+          <w:sz w:val="20"/>
+          <w:szCs w:val="20"/>
+          <w:lang w:val="en-ID"/>
+        </w:rPr>
+        <w:t>imbingan</w:t>
+      </w:r>
+      <w:proofErr w:type="gramEnd"/>
+      <w:r>
+        <w:rPr>
+          <w:rFonts w:ascii="Tahoma" w:hAnsi="Tahoma" w:cs="Tahoma"/>
+          <w:sz w:val="20"/>
+          <w:szCs w:val="20"/>
+          <w:lang w:val="en-ID"/>
+        </w:rPr>
+        <w:t xml:space="preserve"> konselling </w:t>
       </w:r>
       <w:r>
         <w:rPr>
@@ -2699,8 +3106,19 @@
           <w:szCs w:val="20"/>
           <w:lang w:val="en-ID"/>
         </w:rPr>
-        <w:t xml:space="preserve"> di karenakan  waktu konsellor yang sibuk. Maka dari itu penulis merancang system pakar bimbingan konselling.</w:t>
-      </w:r>
+        <w:t xml:space="preserve"> di karenakan  waktu konsellor yang sibuk. </w:t>
+      </w:r>
+      <w:proofErr w:type="gramStart"/>
+      <w:r>
+        <w:rPr>
+          <w:rFonts w:ascii="Tahoma" w:hAnsi="Tahoma" w:cs="Tahoma"/>
+          <w:sz w:val="20"/>
+          <w:szCs w:val="20"/>
+          <w:lang w:val="en-ID"/>
+        </w:rPr>
+        <w:t>Maka dari itu penulis merancang system pakar bimbingan konselling.</w:t>
+      </w:r>
+      <w:proofErr w:type="gramEnd"/>
     </w:p>
     <w:p>
       <w:pPr>
@@ -2744,6 +3162,7 @@
           <w:lang w:val="en-ID"/>
         </w:rPr>
       </w:pPr>
+      <w:proofErr w:type="gramStart"/>
       <w:r>
         <w:rPr>
           <w:rFonts w:ascii="Tahoma" w:hAnsi="Tahoma" w:cs="Tahoma"/>
@@ -2843,6 +3262,7 @@
         </w:rPr>
         <w:t>.</w:t>
       </w:r>
+      <w:proofErr w:type="gramEnd"/>
       <w:r>
         <w:rPr>
           <w:lang w:val="en-ID"/>
@@ -2860,6 +3280,7 @@
       <w:pPr>
         <w:keepNext/>
         <w:spacing w:line="240" w:lineRule="auto"/>
+        <w:jc w:val="center"/>
       </w:pPr>
       <w:r>
         <w:rPr>
@@ -3003,16 +3424,36 @@
           <w:szCs w:val="20"/>
           <w:lang w:val="en-ID"/>
         </w:rPr>
-        <w:t xml:space="preserve">.Dalam perancangan alur sistem baru ini dapat di jelaskan dalam gambar use case diagram </w:t>
-      </w:r>
-      <w:r>
-        <w:rPr>
-          <w:rFonts w:ascii="Tahoma" w:hAnsi="Tahoma" w:cs="Tahoma"/>
-          <w:sz w:val="20"/>
-          <w:szCs w:val="20"/>
-          <w:lang w:val="en-ID"/>
-        </w:rPr>
-        <w:t xml:space="preserve"> sebagai </w:t>
+        <w:t xml:space="preserve">.Dalam perancangan alur sistem baru ini dapat di jelaskan dalam gambar use case </w:t>
+      </w:r>
+      <w:proofErr w:type="gramStart"/>
+      <w:r>
+        <w:rPr>
+          <w:rFonts w:ascii="Tahoma" w:hAnsi="Tahoma" w:cs="Tahoma"/>
+          <w:sz w:val="20"/>
+          <w:szCs w:val="20"/>
+          <w:lang w:val="en-ID"/>
+        </w:rPr>
+        <w:t xml:space="preserve">diagram </w:t>
+      </w:r>
+      <w:r>
+        <w:rPr>
+          <w:rFonts w:ascii="Tahoma" w:hAnsi="Tahoma" w:cs="Tahoma"/>
+          <w:sz w:val="20"/>
+          <w:szCs w:val="20"/>
+          <w:lang w:val="en-ID"/>
+        </w:rPr>
+        <w:t xml:space="preserve"> sebagai</w:t>
+      </w:r>
+      <w:proofErr w:type="gramEnd"/>
+      <w:r>
+        <w:rPr>
+          <w:rFonts w:ascii="Tahoma" w:hAnsi="Tahoma" w:cs="Tahoma"/>
+          <w:sz w:val="20"/>
+          <w:szCs w:val="20"/>
+          <w:lang w:val="en-ID"/>
+        </w:rPr>
+        <w:t xml:space="preserve"> </w:t>
       </w:r>
       <w:r>
         <w:rPr>
@@ -3503,7 +3944,19 @@
           <w:sz w:val="20"/>
           <w:szCs w:val="20"/>
         </w:rPr>
-        <w:t>Use Case Diagram</w:t>
+        <w:t xml:space="preserve">Use Case </w:t>
+      </w:r>
+      <w:proofErr w:type="gramStart"/>
+      <w:r>
+        <w:rPr>
+          <w:rFonts w:ascii="Tahoma" w:hAnsi="Tahoma" w:cs="Tahoma"/>
+          <w:b w:val="0"/>
+          <w:i/>
+          <w:color w:val="auto"/>
+          <w:sz w:val="20"/>
+          <w:szCs w:val="20"/>
+        </w:rPr>
+        <w:t>Diagram</w:t>
       </w:r>
       <w:r>
         <w:rPr>
@@ -3524,7 +3977,19 @@
           <w:sz w:val="20"/>
           <w:szCs w:val="20"/>
         </w:rPr>
-        <w:t xml:space="preserve"> Sistem Pakar</w:t>
+        <w:t xml:space="preserve"> Sistem</w:t>
+      </w:r>
+      <w:proofErr w:type="gramEnd"/>
+      <w:r>
+        <w:rPr>
+          <w:rFonts w:ascii="Tahoma" w:hAnsi="Tahoma" w:cs="Tahoma"/>
+          <w:b w:val="0"/>
+          <w:noProof/>
+          <w:color w:val="auto"/>
+          <w:sz w:val="20"/>
+          <w:szCs w:val="20"/>
+        </w:rPr>
+        <w:t xml:space="preserve"> Pakar</w:t>
       </w:r>
       <w:r>
         <w:rPr>
@@ -3560,7 +4025,27 @@
           <w:lang w:val="en-ID"/>
         </w:rPr>
         <w:tab/>
-        <w:t>Gambar 4 menjelaskan bagian class diagram yang ada pada sistem pakar guna mendukung perancangan sistem pakar yang akan di bangun. Ada beberapa class yang dibutuhkan diantaranya: table permasalahan, table gejala, table gejalaPermasalahan, table bimbing</w:t>
+        <w:t xml:space="preserve">Gambar 4 menjelaskan bagian class diagram yang ada pada sistem pakar guna mendukung perancangan sistem pakar yang </w:t>
+      </w:r>
+      <w:proofErr w:type="gramStart"/>
+      <w:r>
+        <w:rPr>
+          <w:rFonts w:ascii="Tahoma" w:hAnsi="Tahoma" w:cs="Tahoma"/>
+          <w:sz w:val="20"/>
+          <w:szCs w:val="20"/>
+          <w:lang w:val="en-ID"/>
+        </w:rPr>
+        <w:t>akan</w:t>
+      </w:r>
+      <w:proofErr w:type="gramEnd"/>
+      <w:r>
+        <w:rPr>
+          <w:rFonts w:ascii="Tahoma" w:hAnsi="Tahoma" w:cs="Tahoma"/>
+          <w:sz w:val="20"/>
+          <w:szCs w:val="20"/>
+          <w:lang w:val="en-ID"/>
+        </w:rPr>
+        <w:t xml:space="preserve"> di bangun. Ada beberapa class yang dibutuhkan diantaranya: table permasalahan, table gejala, table gejalaPermasalahan, table bimbing</w:t>
       </w:r>
       <w:r>
         <w:rPr>
@@ -9312,6 +9797,7 @@
           <w:lang w:val="en-ID"/>
         </w:rPr>
       </w:pPr>
+      <w:proofErr w:type="gramStart"/>
       <w:r>
         <w:rPr>
           <w:b/>
@@ -9328,7 +9814,17 @@
           <w:szCs w:val="20"/>
           <w:lang w:val="en-ID"/>
         </w:rPr>
-        <w:t>tmp_konselling</w:t>
+        <w:t>tmp</w:t>
+      </w:r>
+      <w:proofErr w:type="gramEnd"/>
+      <w:r>
+        <w:rPr>
+          <w:rFonts w:ascii="Tahoma" w:hAnsi="Tahoma" w:cs="Tahoma"/>
+          <w:sz w:val="20"/>
+          <w:szCs w:val="20"/>
+          <w:lang w:val="en-ID"/>
+        </w:rPr>
+        <w:t>_konselling</w:t>
       </w:r>
     </w:p>
     <w:tbl>
@@ -11007,6 +11503,8 @@
         </w:rPr>
         <w:t>Aturan Konsultasi</w:t>
       </w:r>
+      <w:bookmarkStart w:id="2" w:name="_GoBack"/>
+      <w:bookmarkEnd w:id="2"/>
     </w:p>
     <w:tbl>
       <w:tblPr>
@@ -12473,8 +12971,6 @@
         </w:rPr>
         <w:t>Bizagi modeler</w:t>
       </w:r>
-      <w:bookmarkStart w:id="2" w:name="_GoBack"/>
-      <w:bookmarkEnd w:id="2"/>
     </w:p>
     <w:p>
       <w:pPr>
@@ -12780,6 +13276,7 @@
         </w:rPr>
         <w:tab/>
       </w:r>
+      <w:proofErr w:type="gramStart"/>
       <w:r>
         <w:rPr>
           <w:rFonts w:ascii="Tahoma" w:hAnsi="Tahoma" w:cs="Tahoma"/>
@@ -12816,6 +13313,7 @@
         </w:rPr>
         <w:t>.</w:t>
       </w:r>
+      <w:proofErr w:type="gramEnd"/>
     </w:p>
     <w:p>
       <w:pPr>
@@ -12936,6 +13434,7 @@
           <w:lang w:val="en-ID"/>
         </w:rPr>
       </w:pPr>
+      <w:proofErr w:type="gramStart"/>
       <w:r>
         <w:rPr>
           <w:rFonts w:ascii="Tahoma" w:hAnsi="Tahoma" w:cs="Tahoma"/>
@@ -12963,6 +13462,7 @@
         </w:rPr>
         <w:t>.</w:t>
       </w:r>
+      <w:proofErr w:type="gramEnd"/>
     </w:p>
     <w:p>
       <w:pPr>
@@ -13066,6 +13566,7 @@
           <w:lang w:val="en-ID"/>
         </w:rPr>
       </w:pPr>
+      <w:proofErr w:type="gramStart"/>
       <w:r>
         <w:rPr>
           <w:rFonts w:ascii="Tahoma" w:hAnsi="Tahoma" w:cs="Tahoma"/>
@@ -13075,6 +13576,7 @@
         </w:rPr>
         <w:t>Pada halaman Gejala hanya admin yang dapat masuk serta dapat melakukan beberapa aksi.</w:t>
       </w:r>
+      <w:proofErr w:type="gramEnd"/>
     </w:p>
     <w:p>
       <w:pPr>
@@ -13178,6 +13680,7 @@
           <w:lang w:val="en-ID"/>
         </w:rPr>
       </w:pPr>
+      <w:proofErr w:type="gramStart"/>
       <w:r>
         <w:rPr>
           <w:rFonts w:ascii="Tahoma" w:hAnsi="Tahoma" w:cs="Tahoma"/>
@@ -13187,6 +13690,7 @@
         </w:rPr>
         <w:t>Pada halaman Relasi hanya admin yang dapat masuk serta dapat melakukan beberapa aksi.</w:t>
       </w:r>
+      <w:proofErr w:type="gramEnd"/>
     </w:p>
     <w:p/>
     <w:p>
@@ -16080,7 +16584,7 @@
 </file>
 
 <file path=customXml/itemProps1.xml><?xml version="1.0" encoding="utf-8"?>
-<ds:datastoreItem xmlns:ds="http://schemas.openxmlformats.org/officeDocument/2006/customXml" ds:itemID="{3DB77C6E-E88B-4D9B-9B4B-DBBFE9957E34}">
+<ds:datastoreItem xmlns:ds="http://schemas.openxmlformats.org/officeDocument/2006/customXml" ds:itemID="{0554B747-1B2F-483A-B981-000D35678242}">
   <ds:schemaRefs>
     <ds:schemaRef ds:uri="http://schemas.openxmlformats.org/officeDocument/2006/bibliography"/>
   </ds:schemaRefs>

</xml_diff>

<commit_message>
penambahan pada bagian tampilan halaman
</commit_message>
<xml_diff>
--- a/File Jurnal & point revisi/Jurnal-sistemPakar.docx
+++ b/File Jurnal & point revisi/Jurnal-sistemPakar.docx
@@ -42,9 +42,8 @@
           <w:szCs w:val="28"/>
           <w:lang w:val="en-ID"/>
         </w:rPr>
-        <w:t xml:space="preserve">n Framework </w:t>
-      </w:r>
-      <w:proofErr w:type="gramStart"/>
+        <w:t>n Framework laravel  Dengan</w:t>
+      </w:r>
       <w:r>
         <w:rPr>
           <w:rFonts w:ascii="Tahoma" w:hAnsi="Tahoma" w:cs="Tahoma"/>
@@ -53,10 +52,13 @@
           <w:szCs w:val="28"/>
           <w:lang w:val="en-ID"/>
         </w:rPr>
-        <w:t>laravel  Dengan</w:t>
-      </w:r>
-      <w:proofErr w:type="gramEnd"/>
-      <w:r>
+        <w:t xml:space="preserve"> Metode Forward Chaining</w:t>
+      </w:r>
+    </w:p>
+    <w:p>
+      <w:pPr>
+        <w:spacing w:line="240" w:lineRule="auto"/>
+        <w:jc w:val="center"/>
         <w:rPr>
           <w:rFonts w:ascii="Tahoma" w:hAnsi="Tahoma" w:cs="Tahoma"/>
           <w:b/>
@@ -64,20 +66,6 @@
           <w:szCs w:val="28"/>
           <w:lang w:val="en-ID"/>
         </w:rPr>
-        <w:t xml:space="preserve"> Metode Forward Chaining</w:t>
-      </w:r>
-    </w:p>
-    <w:p>
-      <w:pPr>
-        <w:spacing w:line="240" w:lineRule="auto"/>
-        <w:jc w:val="center"/>
-        <w:rPr>
-          <w:rFonts w:ascii="Tahoma" w:hAnsi="Tahoma" w:cs="Tahoma"/>
-          <w:b/>
-          <w:sz w:val="28"/>
-          <w:szCs w:val="28"/>
-          <w:lang w:val="en-ID"/>
-        </w:rPr>
       </w:pPr>
     </w:p>
     <w:p>
@@ -149,13 +137,8 @@
           <w:szCs w:val="25"/>
         </w:rPr>
       </w:pPr>
-      <w:proofErr w:type="gramStart"/>
-      <w:r>
-        <w:t>e-mail</w:t>
-      </w:r>
-      <w:proofErr w:type="gramEnd"/>
-      <w:r>
-        <w:t>: *</w:t>
+      <w:r>
+        <w:t>e-mail: *</w:t>
       </w:r>
       <w:r>
         <w:rPr>
@@ -238,7 +221,6 @@
           <w:lang w:val="en-ID"/>
         </w:rPr>
       </w:pPr>
-      <w:proofErr w:type="gramStart"/>
       <w:r>
         <w:rPr>
           <w:rFonts w:ascii="Tahoma" w:hAnsi="Tahoma" w:cs="Tahoma"/>
@@ -381,9 +363,62 @@
           <w:szCs w:val="20"/>
           <w:lang w:val="en-ID"/>
         </w:rPr>
-        <w:t>.</w:t>
-      </w:r>
-      <w:proofErr w:type="gramEnd"/>
+        <w:t xml:space="preserve">. </w:t>
+      </w:r>
+      <w:r>
+        <w:rPr>
+          <w:rFonts w:ascii="Tahoma" w:hAnsi="Tahoma" w:cs="Tahoma"/>
+          <w:sz w:val="20"/>
+          <w:szCs w:val="20"/>
+          <w:lang w:val="en-ID"/>
+        </w:rPr>
+        <w:t xml:space="preserve">Selain </w:t>
+      </w:r>
+      <w:r>
+        <w:rPr>
+          <w:rFonts w:ascii="Tahoma" w:hAnsi="Tahoma" w:cs="Tahoma"/>
+          <w:sz w:val="20"/>
+          <w:szCs w:val="20"/>
+          <w:lang w:val="en-ID"/>
+        </w:rPr>
+        <w:t>mempu</w:t>
+      </w:r>
+      <w:r>
+        <w:rPr>
+          <w:rFonts w:ascii="Tahoma" w:hAnsi="Tahoma" w:cs="Tahoma"/>
+          <w:sz w:val="20"/>
+          <w:szCs w:val="20"/>
+          <w:lang w:val="en-ID"/>
+        </w:rPr>
+        <w:t>nyai manfaat</w:t>
+      </w:r>
+      <w:r>
+        <w:rPr>
+          <w:rFonts w:ascii="Tahoma" w:hAnsi="Tahoma" w:cs="Tahoma"/>
+          <w:sz w:val="20"/>
+          <w:szCs w:val="20"/>
+          <w:lang w:val="en-ID"/>
+        </w:rPr>
+        <w:t xml:space="preserve">, </w:t>
+      </w:r>
+      <w:r>
+        <w:rPr>
+          <w:rFonts w:ascii="Tahoma" w:hAnsi="Tahoma" w:cs="Tahoma"/>
+          <w:sz w:val="20"/>
+          <w:szCs w:val="20"/>
+          <w:lang w:val="en-ID"/>
+        </w:rPr>
+        <w:t xml:space="preserve">Konsultasi juga memiliki beberapa kendala yaitu keterbatasan waktu antara konsellor maupun pasien. Dengan keadaan seperti ini sistem pakar menjadi jalan alternatif Penerapan </w:t>
+      </w:r>
+      <w:r>
+        <w:rPr>
+          <w:rFonts w:ascii="Tahoma" w:hAnsi="Tahoma" w:cs="Tahoma"/>
+          <w:sz w:val="20"/>
+          <w:szCs w:val="20"/>
+          <w:lang w:val="en-ID"/>
+        </w:rPr>
+        <w:t>Bimbingan Konselling bermanfaat bagi kehidupan</w:t>
+      </w:r>
       <w:r>
         <w:rPr>
           <w:rFonts w:ascii="Tahoma" w:hAnsi="Tahoma" w:cs="Tahoma"/>
@@ -393,7 +428,24 @@
         </w:rPr>
         <w:t xml:space="preserve"> </w:t>
       </w:r>
-      <w:proofErr w:type="gramStart"/>
+      <w:r>
+        <w:rPr>
+          <w:rFonts w:ascii="Tahoma" w:hAnsi="Tahoma" w:cs="Tahoma"/>
+          <w:sz w:val="20"/>
+          <w:szCs w:val="20"/>
+          <w:lang w:val="en-ID"/>
+        </w:rPr>
+        <w:t>sos</w:t>
+      </w:r>
+      <w:r>
+        <w:rPr>
+          <w:rFonts w:ascii="Tahoma" w:hAnsi="Tahoma" w:cs="Tahoma"/>
+          <w:sz w:val="20"/>
+          <w:szCs w:val="20"/>
+          <w:lang w:val="en-ID"/>
+        </w:rPr>
+        <w:t xml:space="preserve">ial khususnya mahasiswa yang ada di kampus Universitas Advent Indonsia. </w:t>
+      </w:r>
       <w:r>
         <w:rPr>
           <w:rFonts w:ascii="Tahoma" w:hAnsi="Tahoma" w:cs="Tahoma"/>
@@ -419,118 +471,6 @@
           <w:szCs w:val="20"/>
           <w:lang w:val="en-ID"/>
         </w:rPr>
-        <w:t>nyai manfaat</w:t>
-      </w:r>
-      <w:r>
-        <w:rPr>
-          <w:rFonts w:ascii="Tahoma" w:hAnsi="Tahoma" w:cs="Tahoma"/>
-          <w:sz w:val="20"/>
-          <w:szCs w:val="20"/>
-          <w:lang w:val="en-ID"/>
-        </w:rPr>
-        <w:t xml:space="preserve">, </w:t>
-      </w:r>
-      <w:r>
-        <w:rPr>
-          <w:rFonts w:ascii="Tahoma" w:hAnsi="Tahoma" w:cs="Tahoma"/>
-          <w:sz w:val="20"/>
-          <w:szCs w:val="20"/>
-          <w:lang w:val="en-ID"/>
-        </w:rPr>
-        <w:t>Konsultasi juga memiliki beberapa kendala yaitu keterbatasan waktu antara konsellor maupun pasien.</w:t>
-      </w:r>
-      <w:proofErr w:type="gramEnd"/>
-      <w:r>
-        <w:rPr>
-          <w:rFonts w:ascii="Tahoma" w:hAnsi="Tahoma" w:cs="Tahoma"/>
-          <w:sz w:val="20"/>
-          <w:szCs w:val="20"/>
-          <w:lang w:val="en-ID"/>
-        </w:rPr>
-        <w:t xml:space="preserve"> </w:t>
-      </w:r>
-      <w:proofErr w:type="gramStart"/>
-      <w:r>
-        <w:rPr>
-          <w:rFonts w:ascii="Tahoma" w:hAnsi="Tahoma" w:cs="Tahoma"/>
-          <w:sz w:val="20"/>
-          <w:szCs w:val="20"/>
-          <w:lang w:val="en-ID"/>
-        </w:rPr>
-        <w:t xml:space="preserve">Dengan keadaan seperti ini sistem pakar menjadi jalan alternatif Penerapan </w:t>
-      </w:r>
-      <w:r>
-        <w:rPr>
-          <w:rFonts w:ascii="Tahoma" w:hAnsi="Tahoma" w:cs="Tahoma"/>
-          <w:sz w:val="20"/>
-          <w:szCs w:val="20"/>
-          <w:lang w:val="en-ID"/>
-        </w:rPr>
-        <w:t>Bimbingan Konselling bermanfaat bagi kehidupan</w:t>
-      </w:r>
-      <w:r>
-        <w:rPr>
-          <w:rFonts w:ascii="Tahoma" w:hAnsi="Tahoma" w:cs="Tahoma"/>
-          <w:sz w:val="20"/>
-          <w:szCs w:val="20"/>
-          <w:lang w:val="en-ID"/>
-        </w:rPr>
-        <w:t xml:space="preserve"> </w:t>
-      </w:r>
-      <w:r>
-        <w:rPr>
-          <w:rFonts w:ascii="Tahoma" w:hAnsi="Tahoma" w:cs="Tahoma"/>
-          <w:sz w:val="20"/>
-          <w:szCs w:val="20"/>
-          <w:lang w:val="en-ID"/>
-        </w:rPr>
-        <w:t>sos</w:t>
-      </w:r>
-      <w:r>
-        <w:rPr>
-          <w:rFonts w:ascii="Tahoma" w:hAnsi="Tahoma" w:cs="Tahoma"/>
-          <w:sz w:val="20"/>
-          <w:szCs w:val="20"/>
-          <w:lang w:val="en-ID"/>
-        </w:rPr>
-        <w:t>ial khususnya mahasiswa yang ada di kampus Universitas Advent Indonsia.</w:t>
-      </w:r>
-      <w:proofErr w:type="gramEnd"/>
-      <w:r>
-        <w:rPr>
-          <w:rFonts w:ascii="Tahoma" w:hAnsi="Tahoma" w:cs="Tahoma"/>
-          <w:sz w:val="20"/>
-          <w:szCs w:val="20"/>
-          <w:lang w:val="en-ID"/>
-        </w:rPr>
-        <w:t xml:space="preserve"> </w:t>
-      </w:r>
-      <w:proofErr w:type="gramStart"/>
-      <w:r>
-        <w:rPr>
-          <w:rFonts w:ascii="Tahoma" w:hAnsi="Tahoma" w:cs="Tahoma"/>
-          <w:sz w:val="20"/>
-          <w:szCs w:val="20"/>
-          <w:lang w:val="en-ID"/>
-        </w:rPr>
-        <w:t xml:space="preserve">Selain </w:t>
-      </w:r>
-      <w:r>
-        <w:rPr>
-          <w:rFonts w:ascii="Tahoma" w:hAnsi="Tahoma" w:cs="Tahoma"/>
-          <w:sz w:val="20"/>
-          <w:szCs w:val="20"/>
-          <w:lang w:val="en-ID"/>
-        </w:rPr>
-        <w:t>mempu</w:t>
-      </w:r>
-      <w:r>
-        <w:rPr>
-          <w:rFonts w:ascii="Tahoma" w:hAnsi="Tahoma" w:cs="Tahoma"/>
-          <w:sz w:val="20"/>
-          <w:szCs w:val="20"/>
-          <w:lang w:val="en-ID"/>
-        </w:rPr>
         <w:t xml:space="preserve">nyai manfaat, kegiatan bimbingan konselling juga memiliki keterbatasan </w:t>
       </w:r>
       <w:r>
@@ -558,19 +498,8 @@
           <w:szCs w:val="20"/>
           <w:lang w:val="en-ID"/>
         </w:rPr>
-        <w:t>kegiatan bimbingan konselling.</w:t>
-      </w:r>
-      <w:proofErr w:type="gramEnd"/>
-      <w:r>
-        <w:rPr>
-          <w:rFonts w:ascii="Tahoma" w:hAnsi="Tahoma" w:cs="Tahoma"/>
-          <w:sz w:val="20"/>
-          <w:szCs w:val="20"/>
-          <w:lang w:val="en-ID"/>
-        </w:rPr>
-        <w:t xml:space="preserve"> </w:t>
-      </w:r>
-      <w:proofErr w:type="gramStart"/>
+        <w:t xml:space="preserve">kegiatan bimbingan konselling. </w:t>
+      </w:r>
       <w:r>
         <w:rPr>
           <w:rFonts w:ascii="Tahoma" w:hAnsi="Tahoma" w:cs="Tahoma"/>
@@ -614,46 +543,16 @@
           <w:szCs w:val="20"/>
           <w:lang w:val="en-ID"/>
         </w:rPr>
-        <w:t>.</w:t>
-      </w:r>
-      <w:proofErr w:type="gramEnd"/>
-      <w:r>
-        <w:rPr>
-          <w:rFonts w:ascii="Tahoma" w:hAnsi="Tahoma" w:cs="Tahoma"/>
-          <w:sz w:val="20"/>
-          <w:szCs w:val="20"/>
-          <w:lang w:val="en-ID"/>
-        </w:rPr>
-        <w:t xml:space="preserve"> Sistem Pakar Bimbingan Konselling menggunakan metode forward chaining dimana </w:t>
-      </w:r>
-      <w:r>
-        <w:rPr>
-          <w:rFonts w:ascii="Tahoma" w:hAnsi="Tahoma" w:cs="Tahoma"/>
-          <w:sz w:val="20"/>
-          <w:szCs w:val="20"/>
-          <w:lang w:val="en-ID"/>
-        </w:rPr>
-        <w:t xml:space="preserve">proses perunutan yang menampilkan kumpulan data fakta dan </w:t>
-      </w:r>
-      <w:proofErr w:type="gramStart"/>
-      <w:r>
-        <w:rPr>
-          <w:rFonts w:ascii="Tahoma" w:hAnsi="Tahoma" w:cs="Tahoma"/>
-          <w:sz w:val="20"/>
-          <w:szCs w:val="20"/>
-          <w:lang w:val="en-ID"/>
-        </w:rPr>
-        <w:t>akan</w:t>
-      </w:r>
-      <w:proofErr w:type="gramEnd"/>
-      <w:r>
-        <w:rPr>
-          <w:rFonts w:ascii="Tahoma" w:hAnsi="Tahoma" w:cs="Tahoma"/>
-          <w:sz w:val="20"/>
-          <w:szCs w:val="20"/>
-          <w:lang w:val="en-ID"/>
-        </w:rPr>
-        <w:t xml:space="preserve"> mencari kesimpulan yang tepat.</w:t>
+        <w:t xml:space="preserve">. Sistem Pakar Bimbingan Konselling menggunakan metode forward chaining dimana </w:t>
+      </w:r>
+      <w:r>
+        <w:rPr>
+          <w:rFonts w:ascii="Tahoma" w:hAnsi="Tahoma" w:cs="Tahoma"/>
+          <w:sz w:val="20"/>
+          <w:szCs w:val="20"/>
+          <w:lang w:val="en-ID"/>
+        </w:rPr>
+        <w:t>proses perunutan yang menampilkan kumpulan data fakta dan akan mencari kesimpulan yang tepat.</w:t>
       </w:r>
     </w:p>
     <w:p>
@@ -807,49 +706,7 @@
         <w:rPr>
           <w:i/>
         </w:rPr>
-        <w:t xml:space="preserve">Consultation is a question and answer activity between </w:t>
-      </w:r>
-      <w:proofErr w:type="gramStart"/>
-      <w:r>
-        <w:rPr>
-          <w:i/>
-        </w:rPr>
-        <w:t>expert</w:t>
-      </w:r>
-      <w:proofErr w:type="gramEnd"/>
-      <w:r>
-        <w:rPr>
-          <w:i/>
-        </w:rPr>
-        <w:t xml:space="preserve"> who solve problems the best answers from expert in accordance with their fields. In addition to having benefits, consultaions also has several obstacles, namely the limited time between the counselor and the patient. With these circumstances, the expert system becomes an alternative way for the application of Counselling Guidance to benefit the socal life of students on </w:t>
-      </w:r>
-      <w:proofErr w:type="gramStart"/>
-      <w:r>
-        <w:rPr>
-          <w:i/>
-        </w:rPr>
-        <w:t>th</w:t>
-      </w:r>
-      <w:proofErr w:type="gramEnd"/>
-      <w:r>
-        <w:rPr>
-          <w:i/>
-        </w:rPr>
-        <w:t xml:space="preserve"> campus of Adventist Unversity of Indonesia. In addition to having benefits, counseling guidance activities also have a limited number of counseling guidance experts that are difficult to find and also </w:t>
-      </w:r>
-      <w:proofErr w:type="gramStart"/>
-      <w:r>
-        <w:rPr>
-          <w:i/>
-        </w:rPr>
-        <w:t>limited  time</w:t>
-      </w:r>
-      <w:proofErr w:type="gramEnd"/>
-      <w:r>
-        <w:rPr>
-          <w:i/>
-        </w:rPr>
-        <w:t xml:space="preserve"> in this condition the expert system application is designed as an alternative in conduction  counseling guidance activities. The Guidance Counseling Expert system uses a forward chaining method in which th</w:t>
+        <w:t>Consultation is a question and answer activity between expert who solve problems the best answers from expert in accordance with their fields. In addition to having benefits, consultaions also has several obstacles, namely the limited time between the counselor and the patient. With these circumstances, the expert system becomes an alternative way for the application of Counselling Guidance to benefit the socal life of students on th campus of Adventist Unversity of Indonesia. In addition to having benefits, counseling guidance activities also have a limited number of counseling guidance experts that are difficult to find and also limited  time in this condition the expert system application is designed as an alternative in conduction  counseling guidance activities. The Guidance Counseling Expert system uses a forward chaining method in which th</w:t>
       </w:r>
       <w:r>
         <w:rPr>
@@ -960,7 +817,6 @@
           <w:szCs w:val="20"/>
         </w:rPr>
       </w:pPr>
-      <w:proofErr w:type="gramStart"/>
       <w:r>
         <w:rPr>
           <w:rFonts w:ascii="Tahoma" w:hAnsi="Tahoma" w:cs="Tahoma"/>
@@ -1015,12 +871,61 @@
           <w:sz w:val="20"/>
           <w:szCs w:val="20"/>
         </w:rPr>
-        <w:t>berlomba mengembangkan Teknologi yang berguna untuk mempermudah serta dapat memecahkan setiap permasalahan dalam kegiatan maupun perilaku manusia saat ini.</w:t>
-      </w:r>
-      <w:proofErr w:type="gramEnd"/>
-      <w:r>
-        <w:rPr>
-          <w:rFonts w:ascii="Tahoma" w:hAnsi="Tahoma" w:cs="Tahoma"/>
+        <w:t xml:space="preserve">berlomba mengembangkan Teknologi yang berguna untuk mempermudah serta dapat memecahkan setiap permasalahan dalam kegiatan maupun perilaku manusia saat ini. </w:t>
+      </w:r>
+      <w:r>
+        <w:rPr>
+          <w:rFonts w:ascii="Tahoma" w:eastAsia="Times New Roman" w:hAnsi="Tahoma" w:cs="Tahoma"/>
+          <w:sz w:val="20"/>
+          <w:szCs w:val="20"/>
+        </w:rPr>
+        <w:t xml:space="preserve">Teknologi yang di kembangkan tersebut berperngaruh besar di </w:t>
+      </w:r>
+      <w:r>
+        <w:rPr>
+          <w:rFonts w:ascii="Tahoma" w:eastAsia="Times New Roman" w:hAnsi="Tahoma" w:cs="Tahoma"/>
+          <w:sz w:val="20"/>
+          <w:szCs w:val="20"/>
+        </w:rPr>
+        <w:t xml:space="preserve">industry, </w:t>
+      </w:r>
+      <w:r>
+        <w:rPr>
+          <w:rFonts w:ascii="Tahoma" w:eastAsia="Times New Roman" w:hAnsi="Tahoma" w:cs="Tahoma"/>
+          <w:sz w:val="20"/>
+          <w:szCs w:val="20"/>
+        </w:rPr>
+        <w:t xml:space="preserve">salah satunya  yaitu teknologi </w:t>
+      </w:r>
+      <w:r>
+        <w:rPr>
+          <w:rFonts w:ascii="Tahoma" w:hAnsi="Tahoma" w:cs="Tahoma"/>
+          <w:sz w:val="20"/>
+          <w:szCs w:val="20"/>
+        </w:rPr>
+        <w:t>berbasis AI (</w:t>
+      </w:r>
+      <w:r>
+        <w:rPr>
+          <w:rFonts w:ascii="Tahoma" w:hAnsi="Tahoma" w:cs="Tahoma"/>
+          <w:i/>
+          <w:sz w:val="20"/>
+          <w:szCs w:val="20"/>
+        </w:rPr>
+        <w:t>Aritficial Intelligence</w:t>
+      </w:r>
+      <w:r>
+        <w:rPr>
+          <w:rFonts w:ascii="Tahoma" w:hAnsi="Tahoma" w:cs="Tahoma"/>
+          <w:sz w:val="20"/>
+          <w:szCs w:val="20"/>
+        </w:rPr>
+        <w:t xml:space="preserve">) atau sering di sebut dengan </w:t>
+      </w:r>
+      <w:r>
+        <w:rPr>
+          <w:rFonts w:ascii="Tahoma" w:hAnsi="Tahoma" w:cs="Tahoma"/>
+          <w:i/>
           <w:sz w:val="20"/>
           <w:szCs w:val="20"/>
         </w:rPr>
@@ -1028,89 +933,12 @@
       </w:r>
       <w:r>
         <w:rPr>
-          <w:rFonts w:ascii="Tahoma" w:eastAsia="Times New Roman" w:hAnsi="Tahoma" w:cs="Tahoma"/>
-          <w:sz w:val="20"/>
-          <w:szCs w:val="20"/>
-        </w:rPr>
-        <w:t xml:space="preserve">Teknologi yang di kembangkan tersebut berperngaruh besar di </w:t>
-      </w:r>
-      <w:r>
-        <w:rPr>
-          <w:rFonts w:ascii="Tahoma" w:eastAsia="Times New Roman" w:hAnsi="Tahoma" w:cs="Tahoma"/>
-          <w:sz w:val="20"/>
-          <w:szCs w:val="20"/>
-        </w:rPr>
-        <w:t xml:space="preserve">industry, </w:t>
-      </w:r>
-      <w:r>
-        <w:rPr>
-          <w:rFonts w:ascii="Tahoma" w:eastAsia="Times New Roman" w:hAnsi="Tahoma" w:cs="Tahoma"/>
-          <w:sz w:val="20"/>
-          <w:szCs w:val="20"/>
-        </w:rPr>
-        <w:t xml:space="preserve">salah </w:t>
-      </w:r>
-      <w:proofErr w:type="gramStart"/>
-      <w:r>
-        <w:rPr>
-          <w:rFonts w:ascii="Tahoma" w:eastAsia="Times New Roman" w:hAnsi="Tahoma" w:cs="Tahoma"/>
-          <w:sz w:val="20"/>
-          <w:szCs w:val="20"/>
-        </w:rPr>
-        <w:t>satunya  yaitu</w:t>
-      </w:r>
-      <w:proofErr w:type="gramEnd"/>
-      <w:r>
-        <w:rPr>
-          <w:rFonts w:ascii="Tahoma" w:eastAsia="Times New Roman" w:hAnsi="Tahoma" w:cs="Tahoma"/>
-          <w:sz w:val="20"/>
-          <w:szCs w:val="20"/>
-        </w:rPr>
-        <w:t xml:space="preserve"> teknologi </w:t>
-      </w:r>
-      <w:r>
-        <w:rPr>
-          <w:rFonts w:ascii="Tahoma" w:hAnsi="Tahoma" w:cs="Tahoma"/>
-          <w:sz w:val="20"/>
-          <w:szCs w:val="20"/>
-        </w:rPr>
-        <w:t>berbasis AI (</w:t>
-      </w:r>
-      <w:r>
-        <w:rPr>
-          <w:rFonts w:ascii="Tahoma" w:hAnsi="Tahoma" w:cs="Tahoma"/>
-          <w:i/>
-          <w:sz w:val="20"/>
-          <w:szCs w:val="20"/>
-        </w:rPr>
-        <w:t>Aritficial Intelligence</w:t>
-      </w:r>
-      <w:r>
-        <w:rPr>
-          <w:rFonts w:ascii="Tahoma" w:hAnsi="Tahoma" w:cs="Tahoma"/>
-          <w:sz w:val="20"/>
-          <w:szCs w:val="20"/>
-        </w:rPr>
-        <w:t xml:space="preserve">) atau sering di sebut dengan </w:t>
-      </w:r>
-      <w:r>
-        <w:rPr>
-          <w:rFonts w:ascii="Tahoma" w:hAnsi="Tahoma" w:cs="Tahoma"/>
-          <w:i/>
-          <w:sz w:val="20"/>
-          <w:szCs w:val="20"/>
-        </w:rPr>
-        <w:t xml:space="preserve"> </w:t>
-      </w:r>
-      <w:r>
-        <w:rPr>
           <w:rFonts w:ascii="Tahoma" w:hAnsi="Tahoma" w:cs="Tahoma"/>
           <w:sz w:val="20"/>
           <w:szCs w:val="20"/>
         </w:rPr>
         <w:t xml:space="preserve">kecerdasan buatan. </w:t>
       </w:r>
-      <w:proofErr w:type="gramStart"/>
       <w:r>
         <w:rPr>
           <w:rFonts w:ascii="Tahoma" w:hAnsi="Tahoma" w:cs="Tahoma"/>
@@ -1119,7 +947,6 @@
         </w:rPr>
         <w:t>dimana</w:t>
       </w:r>
-      <w:proofErr w:type="gramEnd"/>
       <w:r>
         <w:rPr>
           <w:rFonts w:ascii="Tahoma" w:hAnsi="Tahoma" w:cs="Tahoma"/>
@@ -1166,15 +993,15 @@
           <w:szCs w:val="20"/>
         </w:rPr>
         <w:tab/>
-      </w:r>
-      <w:proofErr w:type="gramStart"/>
+        <w:t>Sistem</w:t>
+      </w:r>
       <w:r>
         <w:rPr>
           <w:rFonts w:ascii="Tahoma" w:eastAsia="Times New Roman" w:hAnsi="Tahoma" w:cs="Tahoma"/>
           <w:sz w:val="20"/>
           <w:szCs w:val="20"/>
         </w:rPr>
-        <w:t>Sistem</w:t>
+        <w:t xml:space="preserve"> Pakar </w:t>
       </w:r>
       <w:r>
         <w:rPr>
@@ -1182,7 +1009,7 @@
           <w:sz w:val="20"/>
           <w:szCs w:val="20"/>
         </w:rPr>
-        <w:t xml:space="preserve"> Pakar </w:t>
+        <w:t xml:space="preserve">juga dapat di terapkan dalam beberapa bidang </w:t>
       </w:r>
       <w:r>
         <w:rPr>
@@ -1190,7 +1017,7 @@
           <w:sz w:val="20"/>
           <w:szCs w:val="20"/>
         </w:rPr>
-        <w:t xml:space="preserve">juga dapat di terapkan dalam beberapa bidang </w:t>
+        <w:t>yaitu</w:t>
       </w:r>
       <w:r>
         <w:rPr>
@@ -1198,7 +1025,7 @@
           <w:sz w:val="20"/>
           <w:szCs w:val="20"/>
         </w:rPr>
-        <w:t>yaitu</w:t>
+        <w:t xml:space="preserve"> </w:t>
       </w:r>
       <w:r>
         <w:rPr>
@@ -1206,7 +1033,7 @@
           <w:sz w:val="20"/>
           <w:szCs w:val="20"/>
         </w:rPr>
-        <w:t xml:space="preserve"> </w:t>
+        <w:t xml:space="preserve">bidang </w:t>
       </w:r>
       <w:r>
         <w:rPr>
@@ -1214,7 +1041,7 @@
           <w:sz w:val="20"/>
           <w:szCs w:val="20"/>
         </w:rPr>
-        <w:t xml:space="preserve">bidang </w:t>
+        <w:t>Penggontrolan</w:t>
       </w:r>
       <w:r>
         <w:rPr>
@@ -1222,7 +1049,7 @@
           <w:sz w:val="20"/>
           <w:szCs w:val="20"/>
         </w:rPr>
-        <w:t>Penggontrolan</w:t>
+        <w:t xml:space="preserve"> salah satunya adalah</w:t>
       </w:r>
       <w:r>
         <w:rPr>
@@ -1230,7 +1057,7 @@
           <w:sz w:val="20"/>
           <w:szCs w:val="20"/>
         </w:rPr>
-        <w:t xml:space="preserve"> salah satunya adalah</w:t>
+        <w:t xml:space="preserve"> menerapkan kedalam Konsep konsultasi yang bertujuan memberikan jawaban, saran ataupun</w:t>
       </w:r>
       <w:r>
         <w:rPr>
@@ -1238,7 +1065,7 @@
           <w:sz w:val="20"/>
           <w:szCs w:val="20"/>
         </w:rPr>
-        <w:t xml:space="preserve"> menerapkan kedalam Konsep konsultasi yang bertujuan memberikan jawaban, saran ataupun</w:t>
+        <w:t xml:space="preserve"> solusi yang tepat</w:t>
       </w:r>
       <w:r>
         <w:rPr>
@@ -1246,42 +1073,7 @@
           <w:sz w:val="20"/>
           <w:szCs w:val="20"/>
         </w:rPr>
-        <w:t xml:space="preserve"> solusi yang tepat</w:t>
-      </w:r>
-      <w:r>
-        <w:rPr>
-          <w:rFonts w:ascii="Tahoma" w:eastAsia="Times New Roman" w:hAnsi="Tahoma" w:cs="Tahoma"/>
-          <w:sz w:val="20"/>
-          <w:szCs w:val="20"/>
-        </w:rPr>
-        <w:t>.</w:t>
-      </w:r>
-      <w:proofErr w:type="gramEnd"/>
-      <w:r>
-        <w:rPr>
-          <w:rFonts w:ascii="Tahoma" w:eastAsia="Times New Roman" w:hAnsi="Tahoma" w:cs="Tahoma"/>
-          <w:sz w:val="20"/>
-          <w:szCs w:val="20"/>
-        </w:rPr>
-        <w:t xml:space="preserve"> </w:t>
-      </w:r>
-      <w:proofErr w:type="gramStart"/>
-      <w:r>
-        <w:rPr>
-          <w:rFonts w:ascii="Tahoma" w:eastAsia="Times New Roman" w:hAnsi="Tahoma" w:cs="Tahoma"/>
-          <w:sz w:val="20"/>
-          <w:szCs w:val="20"/>
-        </w:rPr>
-        <w:t>Tak sampai di situ, konsultasi juga memiliki beberapa peranan dalam kehidupan sehari-hari yang dapat diterapkan dalam beberapa bidang salah salah satu nya di bidang bimbingan dan konselling.</w:t>
-      </w:r>
-      <w:proofErr w:type="gramEnd"/>
-      <w:r>
-        <w:rPr>
-          <w:rFonts w:ascii="Tahoma" w:eastAsia="Times New Roman" w:hAnsi="Tahoma" w:cs="Tahoma"/>
-          <w:sz w:val="20"/>
-          <w:szCs w:val="20"/>
-        </w:rPr>
-        <w:t xml:space="preserve"> </w:t>
+        <w:t xml:space="preserve">. Tak sampai di situ, konsultasi juga memiliki beberapa peranan dalam kehidupan sehari-hari yang dapat diterapkan dalam beberapa bidang salah salah satu nya di bidang bimbingan dan konselling. </w:t>
       </w:r>
       <w:r>
         <w:rPr>
@@ -1407,35 +1199,8 @@
           <w:szCs w:val="20"/>
         </w:rPr>
         <w:tab/>
-      </w:r>
-      <w:proofErr w:type="gramStart"/>
-      <w:r>
-        <w:rPr>
-          <w:rFonts w:ascii="Tahoma" w:eastAsia="Times New Roman" w:hAnsi="Tahoma" w:cs="Tahoma"/>
-          <w:sz w:val="20"/>
-          <w:szCs w:val="20"/>
-        </w:rPr>
-        <w:t>Dalam penelitian tentang sistem pakar bimbingan konselling sudah ada beberapa yang telah membuatnya, namun belum ada yang merancang sistem pakar di bidang dalam kampus Universitas Advent Indonesia.</w:t>
-      </w:r>
-      <w:proofErr w:type="gramEnd"/>
-      <w:r>
-        <w:rPr>
-          <w:rFonts w:ascii="Tahoma" w:eastAsia="Times New Roman" w:hAnsi="Tahoma" w:cs="Tahoma"/>
-          <w:sz w:val="20"/>
-          <w:szCs w:val="20"/>
-        </w:rPr>
-        <w:t xml:space="preserve"> </w:t>
-      </w:r>
-      <w:proofErr w:type="gramStart"/>
-      <w:r>
-        <w:rPr>
-          <w:rFonts w:ascii="Tahoma" w:eastAsia="Times New Roman" w:hAnsi="Tahoma" w:cs="Tahoma"/>
-          <w:sz w:val="20"/>
-          <w:szCs w:val="20"/>
-        </w:rPr>
-        <w:t>Dengan adanya penelitian tentang pembuatan sistem pakar bimbingan konselling dalam kampus UNIVERSITAS ADVENT INDONESIA yang di kerjakan oleh penulis, di harapkan dapat sangat membantu dalam memecahkan masalah sosial yang dialami mahasiswa dan juga memberikan solusi terbaik.</w:t>
-      </w:r>
-      <w:proofErr w:type="gramEnd"/>
+        <w:t>Dalam penelitian tentang sistem pakar bimbingan konselling sudah ada beberapa yang telah membuatnya, namun belum ada yang merancang sistem pakar di bidang dalam kampus Universitas Advent Indonesia. Dengan adanya penelitian tentang pembuatan sistem pakar bimbingan konselling dalam kampus UNIVERSITAS ADVENT INDONESIA yang di kerjakan oleh penulis, di harapkan dapat sangat membantu dalam memecahkan masalah sosial yang dialami mahasiswa dan juga memberikan solusi terbaik.</w:t>
+      </w:r>
     </w:p>
     <w:p>
       <w:pPr>
@@ -1772,17 +1537,7 @@
           <w:szCs w:val="20"/>
           <w:lang w:val="en-ID"/>
         </w:rPr>
-        <w:t xml:space="preserve"> data selanjutnya akan mengesekusi </w:t>
-      </w:r>
-      <w:proofErr w:type="gramStart"/>
-      <w:r>
-        <w:rPr>
-          <w:rFonts w:ascii="Tahoma" w:hAnsi="Tahoma" w:cs="Tahoma"/>
-          <w:sz w:val="20"/>
-          <w:szCs w:val="20"/>
-          <w:lang w:val="en-ID"/>
-        </w:rPr>
-        <w:t xml:space="preserve">dengan </w:t>
+        <w:t xml:space="preserve"> data selanjutnya akan mengesekusi dengan </w:t>
       </w:r>
       <w:r>
         <w:rPr>
@@ -1801,18 +1556,7 @@
           <w:szCs w:val="20"/>
           <w:lang w:val="en-ID"/>
         </w:rPr>
-        <w:t>then</w:t>
-      </w:r>
-      <w:proofErr w:type="gramEnd"/>
-      <w:r>
-        <w:rPr>
-          <w:rFonts w:ascii="Tahoma" w:hAnsi="Tahoma" w:cs="Tahoma"/>
-          <w:i/>
-          <w:sz w:val="20"/>
-          <w:szCs w:val="20"/>
-          <w:lang w:val="en-ID"/>
-        </w:rPr>
-        <w:t xml:space="preserve"> </w:t>
+        <w:t xml:space="preserve">then </w:t>
       </w:r>
       <w:r>
         <w:rPr>
@@ -2125,25 +1869,7 @@
           <w:sz w:val="20"/>
           <w:szCs w:val="20"/>
         </w:rPr>
-        <w:t>Sistem pakar adalah bagian yang terdapat pada kecerdasan buatan yang diperuntukkan dalam pendiagnosaan kerusakan sistem dan sebagai solusi permasalahan (Divya &amp; Sreekumar</w:t>
-      </w:r>
-      <w:proofErr w:type="gramStart"/>
-      <w:r>
-        <w:rPr>
-          <w:rFonts w:ascii="Tahoma" w:hAnsi="Tahoma" w:cs="Tahoma"/>
-          <w:sz w:val="20"/>
-          <w:szCs w:val="20"/>
-        </w:rPr>
-        <w:t>,2014</w:t>
-      </w:r>
-      <w:proofErr w:type="gramEnd"/>
-      <w:r>
-        <w:rPr>
-          <w:rFonts w:ascii="Tahoma" w:hAnsi="Tahoma" w:cs="Tahoma"/>
-          <w:sz w:val="20"/>
-          <w:szCs w:val="20"/>
-        </w:rPr>
-        <w:t>).</w:t>
+        <w:t>Sistem pakar adalah bagian yang terdapat pada kecerdasan buatan yang diperuntukkan dalam pendiagnosaan kerusakan sistem dan sebagai solusi permasalahan (Divya &amp; Sreekumar,2014).</w:t>
       </w:r>
     </w:p>
     <w:p>
@@ -2163,25 +1889,7 @@
           <w:sz w:val="20"/>
           <w:szCs w:val="20"/>
         </w:rPr>
-        <w:t>Sistem pakar termasuk kedalam pengelompokan kecerdasan buatan yang mempunyai kemampuan khusus untuk menyelesaikan kondisi permasalahan yang ada (Gede &amp; Divayana</w:t>
-      </w:r>
-      <w:proofErr w:type="gramStart"/>
-      <w:r>
-        <w:rPr>
-          <w:rFonts w:ascii="Tahoma" w:hAnsi="Tahoma" w:cs="Tahoma"/>
-          <w:sz w:val="20"/>
-          <w:szCs w:val="20"/>
-        </w:rPr>
-        <w:t>,2014</w:t>
-      </w:r>
-      <w:proofErr w:type="gramEnd"/>
-      <w:r>
-        <w:rPr>
-          <w:rFonts w:ascii="Tahoma" w:hAnsi="Tahoma" w:cs="Tahoma"/>
-          <w:sz w:val="20"/>
-          <w:szCs w:val="20"/>
-        </w:rPr>
-        <w:t>)</w:t>
+        <w:t>Sistem pakar termasuk kedalam pengelompokan kecerdasan buatan yang mempunyai kemampuan khusus untuk menyelesaikan kondisi permasalahan yang ada (Gede &amp; Divayana,2014)</w:t>
       </w:r>
     </w:p>
     <w:p>
@@ -2197,7 +1905,6 @@
         </w:rPr>
       </w:pPr>
       <w:bookmarkStart w:id="0" w:name="_Hlk26305808"/>
-      <w:proofErr w:type="gramStart"/>
       <w:r>
         <w:rPr>
           <w:rFonts w:ascii="Tahoma" w:eastAsia="Times New Roman" w:hAnsi="Tahoma" w:cs="Tahoma"/>
@@ -2205,37 +1912,7 @@
           <w:sz w:val="20"/>
           <w:szCs w:val="20"/>
         </w:rPr>
-        <w:t>Sistem Pakar adalah sistem yang menghasilkan keputusan atas dasar basis pengetahuan yang dimiliki para ahli.</w:t>
-      </w:r>
-      <w:proofErr w:type="gramEnd"/>
-      <w:r>
-        <w:rPr>
-          <w:rFonts w:ascii="Tahoma" w:eastAsia="Times New Roman" w:hAnsi="Tahoma" w:cs="Tahoma"/>
-          <w:bCs/>
-          <w:sz w:val="20"/>
-          <w:szCs w:val="20"/>
-        </w:rPr>
-        <w:t xml:space="preserve"> (Tan, Wahidin</w:t>
-      </w:r>
-      <w:proofErr w:type="gramStart"/>
-      <w:r>
-        <w:rPr>
-          <w:rFonts w:ascii="Tahoma" w:eastAsia="Times New Roman" w:hAnsi="Tahoma" w:cs="Tahoma"/>
-          <w:bCs/>
-          <w:sz w:val="20"/>
-          <w:szCs w:val="20"/>
-        </w:rPr>
-        <w:t>,Tamaldin</w:t>
-      </w:r>
-      <w:proofErr w:type="gramEnd"/>
-      <w:r>
-        <w:rPr>
-          <w:rFonts w:ascii="Tahoma" w:eastAsia="Times New Roman" w:hAnsi="Tahoma" w:cs="Tahoma"/>
-          <w:bCs/>
-          <w:sz w:val="20"/>
-          <w:szCs w:val="20"/>
-        </w:rPr>
-        <w:t>, 2016)</w:t>
+        <w:t>Sistem Pakar adalah sistem yang menghasilkan keputusan atas dasar basis pengetahuan yang dimiliki para ahli. (Tan, Wahidin,Tamaldin, 2016)</w:t>
       </w:r>
       <w:bookmarkEnd w:id="0"/>
     </w:p>
@@ -2279,27 +1956,7 @@
           <w:sz w:val="20"/>
           <w:szCs w:val="20"/>
         </w:rPr>
-        <w:t xml:space="preserve"> yang kinerjanya mengadopsi keahlian yang dimiliki seorang pakar dalam bidang tertentu ke dalam sistem atau program computer yang disajikan dengan tampikan yang dapat digunakan oleh pengguna dapat membuat sebuah keputusan atau menentukan layaknya seorang pakar (Anik Andriani</w:t>
-      </w:r>
-      <w:proofErr w:type="gramStart"/>
-      <w:r>
-        <w:rPr>
-          <w:rFonts w:ascii="Tahoma" w:eastAsia="Times New Roman" w:hAnsi="Tahoma" w:cs="Tahoma"/>
-          <w:bCs/>
-          <w:sz w:val="20"/>
-          <w:szCs w:val="20"/>
-        </w:rPr>
-        <w:t>,2016</w:t>
-      </w:r>
-      <w:proofErr w:type="gramEnd"/>
-      <w:r>
-        <w:rPr>
-          <w:rFonts w:ascii="Tahoma" w:eastAsia="Times New Roman" w:hAnsi="Tahoma" w:cs="Tahoma"/>
-          <w:bCs/>
-          <w:sz w:val="20"/>
-          <w:szCs w:val="20"/>
-        </w:rPr>
-        <w:t>).</w:t>
+        <w:t xml:space="preserve"> yang kinerjanya mengadopsi keahlian yang dimiliki seorang pakar dalam bidang tertentu ke dalam sistem atau program computer yang disajikan dengan tampikan yang dapat digunakan oleh pengguna dapat membuat sebuah keputusan atau menentukan layaknya seorang pakar (Anik Andriani,2016).</w:t>
       </w:r>
       <w:bookmarkEnd w:id="1"/>
     </w:p>
@@ -2315,7 +1972,6 @@
           <w:szCs w:val="20"/>
         </w:rPr>
       </w:pPr>
-      <w:proofErr w:type="gramStart"/>
       <w:r>
         <w:rPr>
           <w:rFonts w:ascii="Tahoma" w:eastAsia="Times New Roman" w:hAnsi="Tahoma" w:cs="Tahoma"/>
@@ -2323,37 +1979,7 @@
           <w:sz w:val="20"/>
           <w:szCs w:val="20"/>
         </w:rPr>
-        <w:t>sistem</w:t>
-      </w:r>
-      <w:proofErr w:type="gramEnd"/>
-      <w:r>
-        <w:rPr>
-          <w:rFonts w:ascii="Tahoma" w:eastAsia="Times New Roman" w:hAnsi="Tahoma" w:cs="Tahoma"/>
-          <w:bCs/>
-          <w:sz w:val="20"/>
-          <w:szCs w:val="20"/>
-        </w:rPr>
-        <w:t xml:space="preserve"> pakar adalah program computer yang mensimulasi penilaian dan perilaku manusia atau organisasi yang memiliki pengetahuan dan pengalaman ahli dalam bidan tertentu. (Budiharto dan Suhartono</w:t>
-      </w:r>
-      <w:proofErr w:type="gramStart"/>
-      <w:r>
-        <w:rPr>
-          <w:rFonts w:ascii="Tahoma" w:eastAsia="Times New Roman" w:hAnsi="Tahoma" w:cs="Tahoma"/>
-          <w:bCs/>
-          <w:sz w:val="20"/>
-          <w:szCs w:val="20"/>
-        </w:rPr>
-        <w:t>,2014</w:t>
-      </w:r>
-      <w:proofErr w:type="gramEnd"/>
-      <w:r>
-        <w:rPr>
-          <w:rFonts w:ascii="Tahoma" w:eastAsia="Times New Roman" w:hAnsi="Tahoma" w:cs="Tahoma"/>
-          <w:bCs/>
-          <w:sz w:val="20"/>
-          <w:szCs w:val="20"/>
-        </w:rPr>
-        <w:t>),</w:t>
+        <w:t>sistem pakar adalah program computer yang mensimulasi penilaian dan perilaku manusia atau organisasi yang memiliki pengetahuan dan pengalaman ahli dalam bidan tertentu. (Budiharto dan Suhartono,2014),</w:t>
       </w:r>
     </w:p>
     <w:p>
@@ -2367,7 +1993,6 @@
           <w:szCs w:val="20"/>
         </w:rPr>
       </w:pPr>
-      <w:proofErr w:type="gramStart"/>
       <w:r>
         <w:rPr>
           <w:rFonts w:ascii="Tahoma" w:eastAsia="Times New Roman" w:hAnsi="Tahoma" w:cs="Tahoma"/>
@@ -2376,7 +2001,6 @@
         </w:rPr>
         <w:t>Berdasarkan pengertian para peneliti maka Dapat disimpukan bahwa sistem pakar adalah sebuah sistem yang dapat memecahkan permasalah dan memberikan solusi dengan menggunakan penalaran berdasarkan ilmu pakar.</w:t>
       </w:r>
-      <w:proofErr w:type="gramEnd"/>
     </w:p>
     <w:p>
       <w:pPr>
@@ -2412,25 +2036,14 @@
           <w:lang w:val="en-ID"/>
         </w:rPr>
       </w:pPr>
-      <w:proofErr w:type="gramStart"/>
-      <w:r>
-        <w:rPr>
-          <w:rFonts w:ascii="Tahoma" w:hAnsi="Tahoma" w:cs="Tahoma"/>
-          <w:sz w:val="20"/>
-          <w:szCs w:val="20"/>
-          <w:lang w:val="en-ID"/>
-        </w:rPr>
-        <w:t>Beberapa peneliti terdahulu yang relevan telah membantu penelitian ini, sebagai referensi dalam pemilihan topik penelitian.</w:t>
-      </w:r>
-      <w:proofErr w:type="gramEnd"/>
-      <w:r>
-        <w:rPr>
-          <w:rFonts w:ascii="Tahoma" w:hAnsi="Tahoma" w:cs="Tahoma"/>
-          <w:sz w:val="20"/>
-          <w:szCs w:val="20"/>
-          <w:lang w:val="en-ID"/>
-        </w:rPr>
-        <w:t xml:space="preserve"> Di antaranya yaitu:</w:t>
+      <w:r>
+        <w:rPr>
+          <w:rFonts w:ascii="Tahoma" w:hAnsi="Tahoma" w:cs="Tahoma"/>
+          <w:sz w:val="20"/>
+          <w:szCs w:val="20"/>
+          <w:lang w:val="en-ID"/>
+        </w:rPr>
+        <w:t>Beberapa peneliti terdahulu yang relevan telah membantu penelitian ini, sebagai referensi dalam pemilihan topik penelitian. Di antaranya yaitu:</w:t>
       </w:r>
     </w:p>
     <w:p>
@@ -3040,36 +2653,16 @@
           <w:szCs w:val="20"/>
           <w:lang w:val="en-ID"/>
         </w:rPr>
-        <w:t xml:space="preserve">Dalam </w:t>
-      </w:r>
-      <w:proofErr w:type="gramStart"/>
-      <w:r>
-        <w:rPr>
-          <w:rFonts w:ascii="Tahoma" w:hAnsi="Tahoma" w:cs="Tahoma"/>
-          <w:sz w:val="20"/>
-          <w:szCs w:val="20"/>
-          <w:lang w:val="en-ID"/>
-        </w:rPr>
-        <w:t>Proses  B</w:t>
-      </w:r>
-      <w:r>
-        <w:rPr>
-          <w:rFonts w:ascii="Tahoma" w:hAnsi="Tahoma" w:cs="Tahoma"/>
-          <w:sz w:val="20"/>
-          <w:szCs w:val="20"/>
-          <w:lang w:val="en-ID"/>
-        </w:rPr>
-        <w:t>imbingan</w:t>
-      </w:r>
-      <w:proofErr w:type="gramEnd"/>
-      <w:r>
-        <w:rPr>
-          <w:rFonts w:ascii="Tahoma" w:hAnsi="Tahoma" w:cs="Tahoma"/>
-          <w:sz w:val="20"/>
-          <w:szCs w:val="20"/>
-          <w:lang w:val="en-ID"/>
-        </w:rPr>
-        <w:t xml:space="preserve"> konselling </w:t>
+        <w:t>Dalam Proses  B</w:t>
+      </w:r>
+      <w:r>
+        <w:rPr>
+          <w:rFonts w:ascii="Tahoma" w:hAnsi="Tahoma" w:cs="Tahoma"/>
+          <w:sz w:val="20"/>
+          <w:szCs w:val="20"/>
+          <w:lang w:val="en-ID"/>
+        </w:rPr>
+        <w:t xml:space="preserve">imbingan konselling </w:t>
       </w:r>
       <w:r>
         <w:rPr>
@@ -3106,19 +2699,8 @@
           <w:szCs w:val="20"/>
           <w:lang w:val="en-ID"/>
         </w:rPr>
-        <w:t xml:space="preserve"> di karenakan  waktu konsellor yang sibuk. </w:t>
-      </w:r>
-      <w:proofErr w:type="gramStart"/>
-      <w:r>
-        <w:rPr>
-          <w:rFonts w:ascii="Tahoma" w:hAnsi="Tahoma" w:cs="Tahoma"/>
-          <w:sz w:val="20"/>
-          <w:szCs w:val="20"/>
-          <w:lang w:val="en-ID"/>
-        </w:rPr>
-        <w:t>Maka dari itu penulis merancang system pakar bimbingan konselling.</w:t>
-      </w:r>
-      <w:proofErr w:type="gramEnd"/>
+        <w:t xml:space="preserve"> di karenakan  waktu konsellor yang sibuk. Maka dari itu penulis merancang system pakar bimbingan konselling.</w:t>
+      </w:r>
     </w:p>
     <w:p>
       <w:pPr>
@@ -3162,7 +2744,6 @@
           <w:lang w:val="en-ID"/>
         </w:rPr>
       </w:pPr>
-      <w:proofErr w:type="gramStart"/>
       <w:r>
         <w:rPr>
           <w:rFonts w:ascii="Tahoma" w:hAnsi="Tahoma" w:cs="Tahoma"/>
@@ -3262,7 +2843,6 @@
         </w:rPr>
         <w:t>.</w:t>
       </w:r>
-      <w:proofErr w:type="gramEnd"/>
       <w:r>
         <w:rPr>
           <w:lang w:val="en-ID"/>
@@ -3424,36 +3004,16 @@
           <w:szCs w:val="20"/>
           <w:lang w:val="en-ID"/>
         </w:rPr>
-        <w:t xml:space="preserve">.Dalam perancangan alur sistem baru ini dapat di jelaskan dalam gambar use case </w:t>
-      </w:r>
-      <w:proofErr w:type="gramStart"/>
-      <w:r>
-        <w:rPr>
-          <w:rFonts w:ascii="Tahoma" w:hAnsi="Tahoma" w:cs="Tahoma"/>
-          <w:sz w:val="20"/>
-          <w:szCs w:val="20"/>
-          <w:lang w:val="en-ID"/>
-        </w:rPr>
-        <w:t xml:space="preserve">diagram </w:t>
-      </w:r>
-      <w:r>
-        <w:rPr>
-          <w:rFonts w:ascii="Tahoma" w:hAnsi="Tahoma" w:cs="Tahoma"/>
-          <w:sz w:val="20"/>
-          <w:szCs w:val="20"/>
-          <w:lang w:val="en-ID"/>
-        </w:rPr>
-        <w:t xml:space="preserve"> sebagai</w:t>
-      </w:r>
-      <w:proofErr w:type="gramEnd"/>
-      <w:r>
-        <w:rPr>
-          <w:rFonts w:ascii="Tahoma" w:hAnsi="Tahoma" w:cs="Tahoma"/>
-          <w:sz w:val="20"/>
-          <w:szCs w:val="20"/>
-          <w:lang w:val="en-ID"/>
-        </w:rPr>
-        <w:t xml:space="preserve"> </w:t>
+        <w:t xml:space="preserve">.Dalam perancangan alur sistem baru ini dapat di jelaskan dalam gambar use case diagram </w:t>
+      </w:r>
+      <w:r>
+        <w:rPr>
+          <w:rFonts w:ascii="Tahoma" w:hAnsi="Tahoma" w:cs="Tahoma"/>
+          <w:sz w:val="20"/>
+          <w:szCs w:val="20"/>
+          <w:lang w:val="en-ID"/>
+        </w:rPr>
+        <w:t xml:space="preserve"> sebagai </w:t>
       </w:r>
       <w:r>
         <w:rPr>
@@ -3944,19 +3504,7 @@
           <w:sz w:val="20"/>
           <w:szCs w:val="20"/>
         </w:rPr>
-        <w:t xml:space="preserve">Use Case </w:t>
-      </w:r>
-      <w:proofErr w:type="gramStart"/>
-      <w:r>
-        <w:rPr>
-          <w:rFonts w:ascii="Tahoma" w:hAnsi="Tahoma" w:cs="Tahoma"/>
-          <w:b w:val="0"/>
-          <w:i/>
-          <w:color w:val="auto"/>
-          <w:sz w:val="20"/>
-          <w:szCs w:val="20"/>
-        </w:rPr>
-        <w:t>Diagram</w:t>
+        <w:t>Use Case Diagram</w:t>
       </w:r>
       <w:r>
         <w:rPr>
@@ -3977,19 +3525,7 @@
           <w:sz w:val="20"/>
           <w:szCs w:val="20"/>
         </w:rPr>
-        <w:t xml:space="preserve"> Sistem</w:t>
-      </w:r>
-      <w:proofErr w:type="gramEnd"/>
-      <w:r>
-        <w:rPr>
-          <w:rFonts w:ascii="Tahoma" w:hAnsi="Tahoma" w:cs="Tahoma"/>
-          <w:b w:val="0"/>
-          <w:noProof/>
-          <w:color w:val="auto"/>
-          <w:sz w:val="20"/>
-          <w:szCs w:val="20"/>
-        </w:rPr>
-        <w:t xml:space="preserve"> Pakar</w:t>
+        <w:t xml:space="preserve"> Sistem Pakar</w:t>
       </w:r>
       <w:r>
         <w:rPr>
@@ -4025,27 +3561,7 @@
           <w:lang w:val="en-ID"/>
         </w:rPr>
         <w:tab/>
-        <w:t xml:space="preserve">Gambar 4 menjelaskan bagian class diagram yang ada pada sistem pakar guna mendukung perancangan sistem pakar yang </w:t>
-      </w:r>
-      <w:proofErr w:type="gramStart"/>
-      <w:r>
-        <w:rPr>
-          <w:rFonts w:ascii="Tahoma" w:hAnsi="Tahoma" w:cs="Tahoma"/>
-          <w:sz w:val="20"/>
-          <w:szCs w:val="20"/>
-          <w:lang w:val="en-ID"/>
-        </w:rPr>
-        <w:t>akan</w:t>
-      </w:r>
-      <w:proofErr w:type="gramEnd"/>
-      <w:r>
-        <w:rPr>
-          <w:rFonts w:ascii="Tahoma" w:hAnsi="Tahoma" w:cs="Tahoma"/>
-          <w:sz w:val="20"/>
-          <w:szCs w:val="20"/>
-          <w:lang w:val="en-ID"/>
-        </w:rPr>
-        <w:t xml:space="preserve"> di bangun. Ada beberapa class yang dibutuhkan diantaranya: table permasalahan, table gejala, table gejalaPermasalahan, table bimbing</w:t>
+        <w:t>Gambar 4 menjelaskan bagian class diagram yang ada pada sistem pakar guna mendukung perancangan sistem pakar yang akan di bangun. Ada beberapa class yang dibutuhkan diantaranya: table permasalahan, table gejala, table gejalaPermasalahan, table bimbing</w:t>
       </w:r>
       <w:r>
         <w:rPr>
@@ -9797,7 +9313,6 @@
           <w:lang w:val="en-ID"/>
         </w:rPr>
       </w:pPr>
-      <w:proofErr w:type="gramStart"/>
       <w:r>
         <w:rPr>
           <w:b/>
@@ -9814,17 +9329,7 @@
           <w:szCs w:val="20"/>
           <w:lang w:val="en-ID"/>
         </w:rPr>
-        <w:t>tmp</w:t>
-      </w:r>
-      <w:proofErr w:type="gramEnd"/>
-      <w:r>
-        <w:rPr>
-          <w:rFonts w:ascii="Tahoma" w:hAnsi="Tahoma" w:cs="Tahoma"/>
-          <w:sz w:val="20"/>
-          <w:szCs w:val="20"/>
-          <w:lang w:val="en-ID"/>
-        </w:rPr>
-        <w:t>_konselling</w:t>
+        <w:t>tmp_konselling</w:t>
       </w:r>
     </w:p>
     <w:tbl>
@@ -11503,8 +11008,6 @@
         </w:rPr>
         <w:t>Aturan Konsultasi</w:t>
       </w:r>
-      <w:bookmarkStart w:id="2" w:name="_GoBack"/>
-      <w:bookmarkEnd w:id="2"/>
     </w:p>
     <w:tbl>
       <w:tblPr>
@@ -12667,7 +12170,16 @@
           <w:szCs w:val="20"/>
           <w:lang w:val="en-ID"/>
         </w:rPr>
-        <w:t>Xampp version 7.3.9</w:t>
+        <w:t xml:space="preserve">Xampp </w:t>
+      </w:r>
+      <w:r>
+        <w:rPr>
+          <w:rFonts w:ascii="Tahoma" w:hAnsi="Tahoma" w:cs="Tahoma"/>
+          <w:sz w:val="20"/>
+          <w:szCs w:val="20"/>
+          <w:lang w:val="en-ID"/>
+        </w:rPr>
+        <w:t xml:space="preserve"> 7.3.9</w:t>
       </w:r>
     </w:p>
     <w:p>
@@ -12692,7 +12204,16 @@
           <w:szCs w:val="20"/>
           <w:lang w:val="en-ID"/>
         </w:rPr>
-        <w:t>Phpmyadmin</w:t>
+        <w:t>Php</w:t>
+      </w:r>
+      <w:r>
+        <w:rPr>
+          <w:rFonts w:ascii="Tahoma" w:hAnsi="Tahoma" w:cs="Tahoma"/>
+          <w:sz w:val="20"/>
+          <w:szCs w:val="20"/>
+          <w:lang w:val="en-ID"/>
+        </w:rPr>
+        <w:t xml:space="preserve"> v7.3.9</w:t>
       </w:r>
     </w:p>
     <w:p>
@@ -12735,16 +12256,7 @@
           <w:szCs w:val="20"/>
           <w:lang w:val="en-ID"/>
         </w:rPr>
-        <w:t>sql</w:t>
-      </w:r>
-      <w:r>
-        <w:rPr>
-          <w:rFonts w:ascii="Tahoma" w:hAnsi="Tahoma" w:cs="Tahoma"/>
-          <w:sz w:val="20"/>
-          <w:szCs w:val="20"/>
-          <w:lang w:val="en-ID"/>
-        </w:rPr>
-        <w:tab/>
+        <w:t>sql v3.2.4</w:t>
       </w:r>
     </w:p>
     <w:p>
@@ -12769,7 +12281,16 @@
           <w:szCs w:val="20"/>
           <w:lang w:val="en-ID"/>
         </w:rPr>
-        <w:t>Apache</w:t>
+        <w:t>Laravel v</w:t>
+      </w:r>
+      <w:r>
+        <w:rPr>
+          <w:rFonts w:ascii="Tahoma" w:hAnsi="Tahoma" w:cs="Tahoma"/>
+          <w:sz w:val="20"/>
+          <w:szCs w:val="20"/>
+          <w:lang w:val="en-ID"/>
+        </w:rPr>
+        <w:t xml:space="preserve"> 7.13</w:t>
       </w:r>
     </w:p>
     <w:p>
@@ -12794,7 +12315,16 @@
           <w:szCs w:val="20"/>
           <w:lang w:val="en-ID"/>
         </w:rPr>
-        <w:t>Laravel version 7.13</w:t>
+        <w:t>Composer</w:t>
+      </w:r>
+      <w:r>
+        <w:rPr>
+          <w:rFonts w:ascii="Tahoma" w:hAnsi="Tahoma" w:cs="Tahoma"/>
+          <w:sz w:val="20"/>
+          <w:szCs w:val="20"/>
+          <w:lang w:val="en-ID"/>
+        </w:rPr>
+        <w:t xml:space="preserve"> v1.10.1</w:t>
       </w:r>
     </w:p>
     <w:p>
@@ -12819,7 +12349,16 @@
           <w:szCs w:val="20"/>
           <w:lang w:val="en-ID"/>
         </w:rPr>
-        <w:t>Composer</w:t>
+        <w:t>Sublime text</w:t>
+      </w:r>
+      <w:r>
+        <w:rPr>
+          <w:rFonts w:ascii="Tahoma" w:hAnsi="Tahoma" w:cs="Tahoma"/>
+          <w:sz w:val="20"/>
+          <w:szCs w:val="20"/>
+          <w:lang w:val="en-ID"/>
+        </w:rPr>
+        <w:t xml:space="preserve"> v3</w:t>
       </w:r>
     </w:p>
     <w:p>
@@ -12844,7 +12383,16 @@
           <w:szCs w:val="20"/>
           <w:lang w:val="en-ID"/>
         </w:rPr>
-        <w:t>Sublime text</w:t>
+        <w:t>Git bush</w:t>
+      </w:r>
+      <w:r>
+        <w:rPr>
+          <w:rFonts w:ascii="Tahoma" w:hAnsi="Tahoma" w:cs="Tahoma"/>
+          <w:sz w:val="20"/>
+          <w:szCs w:val="20"/>
+          <w:lang w:val="en-ID"/>
+        </w:rPr>
+        <w:t xml:space="preserve"> v2.26.2</w:t>
       </w:r>
     </w:p>
     <w:p>
@@ -12869,7 +12417,7 @@
           <w:szCs w:val="20"/>
           <w:lang w:val="en-ID"/>
         </w:rPr>
-        <w:t>Git bush</w:t>
+        <w:t>Google chrome</w:t>
       </w:r>
     </w:p>
     <w:p>
@@ -12894,7 +12442,16 @@
           <w:szCs w:val="20"/>
           <w:lang w:val="en-ID"/>
         </w:rPr>
-        <w:t>Google chrome</w:t>
+        <w:t>Start UML</w:t>
+      </w:r>
+      <w:r>
+        <w:rPr>
+          <w:rFonts w:ascii="Tahoma" w:hAnsi="Tahoma" w:cs="Tahoma"/>
+          <w:sz w:val="20"/>
+          <w:szCs w:val="20"/>
+          <w:lang w:val="en-ID"/>
+        </w:rPr>
+        <w:t xml:space="preserve"> v3.2.2.0</w:t>
       </w:r>
     </w:p>
     <w:p>
@@ -12919,58 +12476,19 @@
           <w:szCs w:val="20"/>
           <w:lang w:val="en-ID"/>
         </w:rPr>
-        <w:t>Start UML</w:t>
-      </w:r>
-    </w:p>
-    <w:p>
-      <w:pPr>
-        <w:pStyle w:val="ListParagraph"/>
-        <w:numPr>
-          <w:ilvl w:val="0"/>
-          <w:numId w:val="16"/>
-        </w:numPr>
-        <w:spacing w:line="240" w:lineRule="auto"/>
-        <w:rPr>
-          <w:rFonts w:ascii="Tahoma" w:hAnsi="Tahoma" w:cs="Tahoma"/>
-          <w:sz w:val="20"/>
-          <w:szCs w:val="20"/>
-          <w:lang w:val="en-ID"/>
-        </w:rPr>
-      </w:pPr>
-      <w:r>
-        <w:rPr>
-          <w:rFonts w:ascii="Tahoma" w:hAnsi="Tahoma" w:cs="Tahoma"/>
-          <w:sz w:val="20"/>
-          <w:szCs w:val="20"/>
-          <w:lang w:val="en-ID"/>
-        </w:rPr>
         <w:t>yEd Graph Editor</w:t>
       </w:r>
-    </w:p>
-    <w:p>
-      <w:pPr>
-        <w:pStyle w:val="ListParagraph"/>
-        <w:numPr>
-          <w:ilvl w:val="0"/>
-          <w:numId w:val="16"/>
-        </w:numPr>
-        <w:spacing w:line="240" w:lineRule="auto"/>
-        <w:rPr>
-          <w:rFonts w:ascii="Tahoma" w:hAnsi="Tahoma" w:cs="Tahoma"/>
-          <w:sz w:val="20"/>
-          <w:szCs w:val="20"/>
-          <w:lang w:val="en-ID"/>
-        </w:rPr>
-      </w:pPr>
-      <w:r>
-        <w:rPr>
-          <w:rFonts w:ascii="Tahoma" w:hAnsi="Tahoma" w:cs="Tahoma"/>
-          <w:sz w:val="20"/>
-          <w:szCs w:val="20"/>
-          <w:lang w:val="en-ID"/>
-        </w:rPr>
-        <w:t>Bizagi modeler</w:t>
-      </w:r>
+      <w:r>
+        <w:rPr>
+          <w:rFonts w:ascii="Tahoma" w:hAnsi="Tahoma" w:cs="Tahoma"/>
+          <w:sz w:val="20"/>
+          <w:szCs w:val="20"/>
+          <w:lang w:val="en-ID"/>
+        </w:rPr>
+        <w:t xml:space="preserve"> v3.19.1.1</w:t>
+      </w:r>
+      <w:bookmarkStart w:id="2" w:name="_GoBack"/>
+      <w:bookmarkEnd w:id="2"/>
     </w:p>
     <w:p>
       <w:pPr>
@@ -13276,7 +12794,6 @@
         </w:rPr>
         <w:tab/>
       </w:r>
-      <w:proofErr w:type="gramStart"/>
       <w:r>
         <w:rPr>
           <w:rFonts w:ascii="Tahoma" w:hAnsi="Tahoma" w:cs="Tahoma"/>
@@ -13313,7 +12830,6 @@
         </w:rPr>
         <w:t>.</w:t>
       </w:r>
-      <w:proofErr w:type="gramEnd"/>
     </w:p>
     <w:p>
       <w:pPr>
@@ -13434,7 +12950,6 @@
           <w:lang w:val="en-ID"/>
         </w:rPr>
       </w:pPr>
-      <w:proofErr w:type="gramStart"/>
       <w:r>
         <w:rPr>
           <w:rFonts w:ascii="Tahoma" w:hAnsi="Tahoma" w:cs="Tahoma"/>
@@ -13462,7 +12977,6 @@
         </w:rPr>
         <w:t>.</w:t>
       </w:r>
-      <w:proofErr w:type="gramEnd"/>
     </w:p>
     <w:p>
       <w:pPr>
@@ -13566,7 +13080,6 @@
           <w:lang w:val="en-ID"/>
         </w:rPr>
       </w:pPr>
-      <w:proofErr w:type="gramStart"/>
       <w:r>
         <w:rPr>
           <w:rFonts w:ascii="Tahoma" w:hAnsi="Tahoma" w:cs="Tahoma"/>
@@ -13576,7 +13089,6 @@
         </w:rPr>
         <w:t>Pada halaman Gejala hanya admin yang dapat masuk serta dapat melakukan beberapa aksi.</w:t>
       </w:r>
-      <w:proofErr w:type="gramEnd"/>
     </w:p>
     <w:p>
       <w:pPr>
@@ -13680,7 +13192,6 @@
           <w:lang w:val="en-ID"/>
         </w:rPr>
       </w:pPr>
-      <w:proofErr w:type="gramStart"/>
       <w:r>
         <w:rPr>
           <w:rFonts w:ascii="Tahoma" w:hAnsi="Tahoma" w:cs="Tahoma"/>
@@ -13690,7 +13201,6 @@
         </w:rPr>
         <w:t>Pada halaman Relasi hanya admin yang dapat masuk serta dapat melakukan beberapa aksi.</w:t>
       </w:r>
-      <w:proofErr w:type="gramEnd"/>
     </w:p>
     <w:p/>
     <w:p>
@@ -16584,7 +16094,7 @@
 </file>
 
 <file path=customXml/itemProps1.xml><?xml version="1.0" encoding="utf-8"?>
-<ds:datastoreItem xmlns:ds="http://schemas.openxmlformats.org/officeDocument/2006/customXml" ds:itemID="{0554B747-1B2F-483A-B981-000D35678242}">
+<ds:datastoreItem xmlns:ds="http://schemas.openxmlformats.org/officeDocument/2006/customXml" ds:itemID="{F34315E5-9590-48C1-8F62-F5F17E3F89C2}">
   <ds:schemaRefs>
     <ds:schemaRef ds:uri="http://schemas.openxmlformats.org/officeDocument/2006/bibliography"/>
   </ds:schemaRefs>

</xml_diff>